<commit_message>
Update phone number for vet drug dispenser renewal
</commit_message>
<xml_diff>
--- a/app/server/static/templates/notices/Renewal_VetDrugDispenser_Template.docx
+++ b/app/server/static/templates/notices/Renewal_VetDrugDispenser_Template.docx
@@ -1,6 +1,6 @@
 
 <file path=word/document.xml><?xml version="1.0" encoding="utf-8"?>
-<w:document xmlns:wpc="http://schemas.microsoft.com/office/word/2010/wordprocessingCanvas" xmlns:cx="http://schemas.microsoft.com/office/drawing/2014/chartex" xmlns:cx1="http://schemas.microsoft.com/office/drawing/2015/9/8/chartex" xmlns:cx2="http://schemas.microsoft.com/office/drawing/2015/10/21/chartex" xmlns:cx3="http://schemas.microsoft.com/office/drawing/2016/5/9/chartex" xmlns:cx4="http://schemas.microsoft.com/office/drawing/2016/5/10/chartex" xmlns:cx5="http://schemas.microsoft.com/office/drawing/2016/5/11/chartex" xmlns:cx6="http://schemas.microsoft.com/office/drawing/2016/5/12/chartex" xmlns:cx7="http://schemas.microsoft.com/office/drawing/2016/5/13/chartex" xmlns:cx8="http://schemas.microsoft.com/office/drawing/2016/5/14/chartex" xmlns:mc="http://schemas.openxmlformats.org/markup-compatibility/2006" xmlns:aink="http://schemas.microsoft.com/office/drawing/2016/ink" xmlns:am3d="http://schemas.microsoft.com/office/drawing/2017/model3d" xmlns:o="urn:schemas-microsoft-com:office:office" xmlns:r="http://schemas.openxmlformats.org/officeDocument/2006/relationships" xmlns:m="http://schemas.openxmlformats.org/officeDocument/2006/math" xmlns:v="urn:schemas-microsoft-com:vml" xmlns:wp14="http://schemas.microsoft.com/office/word/2010/wordprocessingDrawing" xmlns:wp="http://schemas.openxmlformats.org/drawingml/2006/wordprocessingDrawing" xmlns:w10="urn:schemas-microsoft-com:office:word" xmlns:w="http://schemas.openxmlformats.org/wordprocessingml/2006/main" xmlns:w14="http://schemas.microsoft.com/office/word/2010/wordml" xmlns:w15="http://schemas.microsoft.com/office/word/2012/wordml" xmlns:w16cex="http://schemas.microsoft.com/office/word/2018/wordml/cex" xmlns:w16cid="http://schemas.microsoft.com/office/word/2016/wordml/cid" xmlns:w16="http://schemas.microsoft.com/office/word/2018/wordml" xmlns:w16se="http://schemas.microsoft.com/office/word/2015/wordml/symex" xmlns:wpg="http://schemas.microsoft.com/office/word/2010/wordprocessingGroup" xmlns:wpi="http://schemas.microsoft.com/office/word/2010/wordprocessingInk" xmlns:wne="http://schemas.microsoft.com/office/word/2006/wordml" xmlns:wps="http://schemas.microsoft.com/office/word/2010/wordprocessingShape" mc:Ignorable="w14 w15 w16se w16cid w16 w16cex wp14">
+<w:document xmlns:wpc="http://schemas.microsoft.com/office/word/2010/wordprocessingCanvas" xmlns:cx="http://schemas.microsoft.com/office/drawing/2014/chartex" xmlns:cx1="http://schemas.microsoft.com/office/drawing/2015/9/8/chartex" xmlns:cx2="http://schemas.microsoft.com/office/drawing/2015/10/21/chartex" xmlns:cx3="http://schemas.microsoft.com/office/drawing/2016/5/9/chartex" xmlns:cx4="http://schemas.microsoft.com/office/drawing/2016/5/10/chartex" xmlns:cx5="http://schemas.microsoft.com/office/drawing/2016/5/11/chartex" xmlns:cx6="http://schemas.microsoft.com/office/drawing/2016/5/12/chartex" xmlns:cx7="http://schemas.microsoft.com/office/drawing/2016/5/13/chartex" xmlns:cx8="http://schemas.microsoft.com/office/drawing/2016/5/14/chartex" xmlns:mc="http://schemas.openxmlformats.org/markup-compatibility/2006" xmlns:aink="http://schemas.microsoft.com/office/drawing/2016/ink" xmlns:am3d="http://schemas.microsoft.com/office/drawing/2017/model3d" xmlns:o="urn:schemas-microsoft-com:office:office" xmlns:oel="http://schemas.microsoft.com/office/2019/extlst" xmlns:r="http://schemas.openxmlformats.org/officeDocument/2006/relationships" xmlns:m="http://schemas.openxmlformats.org/officeDocument/2006/math" xmlns:v="urn:schemas-microsoft-com:vml" xmlns:wp14="http://schemas.microsoft.com/office/word/2010/wordprocessingDrawing" xmlns:wp="http://schemas.openxmlformats.org/drawingml/2006/wordprocessingDrawing" xmlns:w10="urn:schemas-microsoft-com:office:word" xmlns:w="http://schemas.openxmlformats.org/wordprocessingml/2006/main" xmlns:w14="http://schemas.microsoft.com/office/word/2010/wordml" xmlns:w15="http://schemas.microsoft.com/office/word/2012/wordml" xmlns:w16cex="http://schemas.microsoft.com/office/word/2018/wordml/cex" xmlns:w16cid="http://schemas.microsoft.com/office/word/2016/wordml/cid" xmlns:w16="http://schemas.microsoft.com/office/word/2018/wordml" xmlns:w16sdtdh="http://schemas.microsoft.com/office/word/2020/wordml/sdtdatahash" xmlns:w16se="http://schemas.microsoft.com/office/word/2015/wordml/symex" xmlns:wpg="http://schemas.microsoft.com/office/word/2010/wordprocessingGroup" xmlns:wpi="http://schemas.microsoft.com/office/word/2010/wordprocessingInk" xmlns:wne="http://schemas.microsoft.com/office/word/2006/wordml" xmlns:wps="http://schemas.microsoft.com/office/word/2010/wordprocessingShape" mc:Ignorable="w14 w15 w16se w16cid w16 w16cex w16sdtdh wp14">
   <w:body>
     <w:p>
       <w:pPr>
@@ -135,7 +135,17 @@
       <w:bookmarkStart w:id="0" w:name="Client"/>
       <w:bookmarkEnd w:id="0"/>
       <w:r>
-        <w:t>{d.LastFirstName}</w:t>
+        <w:t>{</w:t>
+      </w:r>
+      <w:proofErr w:type="spellStart"/>
+      <w:proofErr w:type="gramStart"/>
+      <w:r>
+        <w:t>d.LastFirstName</w:t>
+      </w:r>
+      <w:proofErr w:type="spellEnd"/>
+      <w:proofErr w:type="gramEnd"/>
+      <w:r>
+        <w:t>}</w:t>
       </w:r>
     </w:p>
     <w:p>
@@ -154,7 +164,17 @@
       <w:bookmarkStart w:id="1" w:name="Address1"/>
       <w:bookmarkEnd w:id="1"/>
       <w:r>
-        <w:t>{d.MailingAddress}</w:t>
+        <w:t>{</w:t>
+      </w:r>
+      <w:proofErr w:type="spellStart"/>
+      <w:proofErr w:type="gramStart"/>
+      <w:r>
+        <w:t>d.MailingAddress</w:t>
+      </w:r>
+      <w:proofErr w:type="spellEnd"/>
+      <w:proofErr w:type="gramEnd"/>
+      <w:r>
+        <w:t>}</w:t>
       </w:r>
     </w:p>
     <w:p>
@@ -169,7 +189,25 @@
       </w:r>
       <w:r>
         <w:tab/>
-        <w:t>{d.MailingCity}, {d.MailingProv}</w:t>
+        <w:t>{</w:t>
+      </w:r>
+      <w:proofErr w:type="spellStart"/>
+      <w:proofErr w:type="gramStart"/>
+      <w:r>
+        <w:t>d.MailingCity</w:t>
+      </w:r>
+      <w:proofErr w:type="spellEnd"/>
+      <w:proofErr w:type="gramEnd"/>
+      <w:r>
+        <w:t>}, {</w:t>
+      </w:r>
+      <w:proofErr w:type="spellStart"/>
+      <w:r>
+        <w:t>d.MailingProv</w:t>
+      </w:r>
+      <w:proofErr w:type="spellEnd"/>
+      <w:r>
+        <w:t>}</w:t>
       </w:r>
     </w:p>
     <w:p>
@@ -188,7 +226,17 @@
       <w:bookmarkStart w:id="2" w:name="Postal_Code"/>
       <w:bookmarkEnd w:id="2"/>
       <w:r>
-        <w:t>{d.PostCode}</w:t>
+        <w:t>{</w:t>
+      </w:r>
+      <w:proofErr w:type="spellStart"/>
+      <w:proofErr w:type="gramStart"/>
+      <w:r>
+        <w:t>d.PostCode</w:t>
+      </w:r>
+      <w:proofErr w:type="spellEnd"/>
+      <w:proofErr w:type="gramEnd"/>
+      <w:r>
+        <w:t>}</w:t>
       </w:r>
     </w:p>
     <w:p>
@@ -207,18 +255,33 @@
       <w:bookmarkStart w:id="3" w:name="Phone_Number"/>
       <w:bookmarkEnd w:id="3"/>
       <w:r>
-        <w:t>{d.</w:t>
-      </w:r>
-      <w:r>
-        <w:t>PhoneNumber}</w:t>
-      </w:r>
-    </w:p>
-    <w:p>
-      <w:pPr>
-        <w:pStyle w:val="BodyText"/>
-      </w:pPr>
-      <w:r>
-        <w:t>Licence Number:</w:t>
+        <w:t>{</w:t>
+      </w:r>
+      <w:proofErr w:type="spellStart"/>
+      <w:proofErr w:type="gramStart"/>
+      <w:r>
+        <w:t>d.</w:t>
+      </w:r>
+      <w:r>
+        <w:t>PhoneNumber</w:t>
+      </w:r>
+      <w:proofErr w:type="spellEnd"/>
+      <w:proofErr w:type="gramEnd"/>
+      <w:r>
+        <w:t>}</w:t>
+      </w:r>
+    </w:p>
+    <w:p>
+      <w:pPr>
+        <w:pStyle w:val="BodyText"/>
+      </w:pPr>
+      <w:proofErr w:type="spellStart"/>
+      <w:r>
+        <w:t>Licence</w:t>
+      </w:r>
+      <w:proofErr w:type="spellEnd"/>
+      <w:r>
+        <w:t xml:space="preserve"> Number:</w:t>
       </w:r>
       <w:r>
         <w:tab/>
@@ -226,8 +289,15 @@
       <w:bookmarkStart w:id="4" w:name="Licence_Number"/>
       <w:bookmarkEnd w:id="4"/>
       <w:r>
-        <w:t>{d.LicenceNumber</w:t>
-      </w:r>
+        <w:t>{</w:t>
+      </w:r>
+      <w:proofErr w:type="spellStart"/>
+      <w:proofErr w:type="gramStart"/>
+      <w:r>
+        <w:t>d.LicenceNumber</w:t>
+      </w:r>
+      <w:proofErr w:type="spellEnd"/>
+      <w:proofErr w:type="gramEnd"/>
       <w:r>
         <w:t>}</w:t>
       </w:r>
@@ -255,11 +325,16 @@
         <w:t>Our records indicate your</w:t>
       </w:r>
       <w:r>
-        <w:t xml:space="preserve"> Veterinary Drug Dispensing Licenc</w:t>
+        <w:t xml:space="preserve"> Veterinary Drug Dispensing </w:t>
+      </w:r>
+      <w:proofErr w:type="spellStart"/>
+      <w:r>
+        <w:t>Licenc</w:t>
       </w:r>
       <w:r>
         <w:t>e</w:t>
       </w:r>
+      <w:proofErr w:type="spellEnd"/>
       <w:r>
         <w:t xml:space="preserve"> expire</w:t>
       </w:r>
@@ -270,20 +345,36 @@
         <w:t xml:space="preserve"> on March 31st. </w:t>
       </w:r>
       <w:r>
-        <w:t xml:space="preserve"> To renew your licence you must re-write the Veterinary Drug Dispenser exam.  </w:t>
-      </w:r>
-    </w:p>
-    <w:p>
-      <w:pPr>
-        <w:pStyle w:val="BodyText"/>
-      </w:pPr>
-    </w:p>
-    <w:p>
-      <w:pPr>
-        <w:pStyle w:val="BodyText"/>
-      </w:pPr>
-      <w:r>
-        <w:t>The exam is open book and 1.5 hours in duration.  If you wish to take the bee products exam, an additional half hour will be allotted.  You can contact our office by calling toll free 1-877-877-2474 or 604-556-3093 to schedule an exam.</w:t>
+        <w:t xml:space="preserve"> To renew your </w:t>
+      </w:r>
+      <w:proofErr w:type="spellStart"/>
+      <w:proofErr w:type="gramStart"/>
+      <w:r>
+        <w:t>licence</w:t>
+      </w:r>
+      <w:proofErr w:type="spellEnd"/>
+      <w:proofErr w:type="gramEnd"/>
+      <w:r>
+        <w:t xml:space="preserve"> you must re-write the Veterinary Drug Dispenser exam.  </w:t>
+      </w:r>
+    </w:p>
+    <w:p>
+      <w:pPr>
+        <w:pStyle w:val="BodyText"/>
+      </w:pPr>
+    </w:p>
+    <w:p>
+      <w:pPr>
+        <w:pStyle w:val="BodyText"/>
+      </w:pPr>
+      <w:r>
+        <w:t xml:space="preserve">The exam is open book and 1.5 hours in duration.  If you wish to take the bee products exam, an additional half hour will be allotted.  You can contact our office by calling toll free 1-877-877-2474 or </w:t>
+      </w:r>
+      <w:r>
+        <w:t>778-666-0560</w:t>
+      </w:r>
+      <w:r>
+        <w:t xml:space="preserve"> to schedule an exam.</w:t>
       </w:r>
     </w:p>
     <w:p>
@@ -483,7 +574,7 @@
 </file>
 
 <file path=word/endnotes.xml><?xml version="1.0" encoding="utf-8"?>
-<w:endnotes xmlns:wpc="http://schemas.microsoft.com/office/word/2010/wordprocessingCanvas" xmlns:cx="http://schemas.microsoft.com/office/drawing/2014/chartex" xmlns:cx1="http://schemas.microsoft.com/office/drawing/2015/9/8/chartex" xmlns:cx2="http://schemas.microsoft.com/office/drawing/2015/10/21/chartex" xmlns:cx3="http://schemas.microsoft.com/office/drawing/2016/5/9/chartex" xmlns:cx4="http://schemas.microsoft.com/office/drawing/2016/5/10/chartex" xmlns:cx5="http://schemas.microsoft.com/office/drawing/2016/5/11/chartex" xmlns:cx6="http://schemas.microsoft.com/office/drawing/2016/5/12/chartex" xmlns:cx7="http://schemas.microsoft.com/office/drawing/2016/5/13/chartex" xmlns:cx8="http://schemas.microsoft.com/office/drawing/2016/5/14/chartex" xmlns:mc="http://schemas.openxmlformats.org/markup-compatibility/2006" xmlns:aink="http://schemas.microsoft.com/office/drawing/2016/ink" xmlns:am3d="http://schemas.microsoft.com/office/drawing/2017/model3d" xmlns:o="urn:schemas-microsoft-com:office:office" xmlns:r="http://schemas.openxmlformats.org/officeDocument/2006/relationships" xmlns:m="http://schemas.openxmlformats.org/officeDocument/2006/math" xmlns:v="urn:schemas-microsoft-com:vml" xmlns:wp14="http://schemas.microsoft.com/office/word/2010/wordprocessingDrawing" xmlns:wp="http://schemas.openxmlformats.org/drawingml/2006/wordprocessingDrawing" xmlns:w10="urn:schemas-microsoft-com:office:word" xmlns:w="http://schemas.openxmlformats.org/wordprocessingml/2006/main" xmlns:w14="http://schemas.microsoft.com/office/word/2010/wordml" xmlns:w15="http://schemas.microsoft.com/office/word/2012/wordml" xmlns:w16cex="http://schemas.microsoft.com/office/word/2018/wordml/cex" xmlns:w16cid="http://schemas.microsoft.com/office/word/2016/wordml/cid" xmlns:w16="http://schemas.microsoft.com/office/word/2018/wordml" xmlns:w16se="http://schemas.microsoft.com/office/word/2015/wordml/symex" xmlns:wpg="http://schemas.microsoft.com/office/word/2010/wordprocessingGroup" xmlns:wpi="http://schemas.microsoft.com/office/word/2010/wordprocessingInk" xmlns:wne="http://schemas.microsoft.com/office/word/2006/wordml" xmlns:wps="http://schemas.microsoft.com/office/word/2010/wordprocessingShape" mc:Ignorable="w14 w15 w16se w16cid w16 w16cex wp14">
+<w:endnotes xmlns:wpc="http://schemas.microsoft.com/office/word/2010/wordprocessingCanvas" xmlns:cx="http://schemas.microsoft.com/office/drawing/2014/chartex" xmlns:cx1="http://schemas.microsoft.com/office/drawing/2015/9/8/chartex" xmlns:cx2="http://schemas.microsoft.com/office/drawing/2015/10/21/chartex" xmlns:cx3="http://schemas.microsoft.com/office/drawing/2016/5/9/chartex" xmlns:cx4="http://schemas.microsoft.com/office/drawing/2016/5/10/chartex" xmlns:cx5="http://schemas.microsoft.com/office/drawing/2016/5/11/chartex" xmlns:cx6="http://schemas.microsoft.com/office/drawing/2016/5/12/chartex" xmlns:cx7="http://schemas.microsoft.com/office/drawing/2016/5/13/chartex" xmlns:cx8="http://schemas.microsoft.com/office/drawing/2016/5/14/chartex" xmlns:mc="http://schemas.openxmlformats.org/markup-compatibility/2006" xmlns:aink="http://schemas.microsoft.com/office/drawing/2016/ink" xmlns:am3d="http://schemas.microsoft.com/office/drawing/2017/model3d" xmlns:o="urn:schemas-microsoft-com:office:office" xmlns:oel="http://schemas.microsoft.com/office/2019/extlst" xmlns:r="http://schemas.openxmlformats.org/officeDocument/2006/relationships" xmlns:m="http://schemas.openxmlformats.org/officeDocument/2006/math" xmlns:v="urn:schemas-microsoft-com:vml" xmlns:wp14="http://schemas.microsoft.com/office/word/2010/wordprocessingDrawing" xmlns:wp="http://schemas.openxmlformats.org/drawingml/2006/wordprocessingDrawing" xmlns:w10="urn:schemas-microsoft-com:office:word" xmlns:w="http://schemas.openxmlformats.org/wordprocessingml/2006/main" xmlns:w14="http://schemas.microsoft.com/office/word/2010/wordml" xmlns:w15="http://schemas.microsoft.com/office/word/2012/wordml" xmlns:w16cex="http://schemas.microsoft.com/office/word/2018/wordml/cex" xmlns:w16cid="http://schemas.microsoft.com/office/word/2016/wordml/cid" xmlns:w16="http://schemas.microsoft.com/office/word/2018/wordml" xmlns:w16sdtdh="http://schemas.microsoft.com/office/word/2020/wordml/sdtdatahash" xmlns:w16se="http://schemas.microsoft.com/office/word/2015/wordml/symex" xmlns:wpg="http://schemas.microsoft.com/office/word/2010/wordprocessingGroup" xmlns:wpi="http://schemas.microsoft.com/office/word/2010/wordprocessingInk" xmlns:wne="http://schemas.microsoft.com/office/word/2006/wordml" xmlns:wps="http://schemas.microsoft.com/office/word/2010/wordprocessingShape" mc:Ignorable="w14 w15 w16se w16cid w16 w16cex w16sdtdh wp14">
   <w:endnote w:type="separator" w:id="-1">
     <w:p>
       <w:r>
@@ -505,7 +596,7 @@
 </file>
 
 <file path=word/footer1.xml><?xml version="1.0" encoding="utf-8"?>
-<w:ftr xmlns:wpc="http://schemas.microsoft.com/office/word/2010/wordprocessingCanvas" xmlns:cx="http://schemas.microsoft.com/office/drawing/2014/chartex" xmlns:cx1="http://schemas.microsoft.com/office/drawing/2015/9/8/chartex" xmlns:cx2="http://schemas.microsoft.com/office/drawing/2015/10/21/chartex" xmlns:cx3="http://schemas.microsoft.com/office/drawing/2016/5/9/chartex" xmlns:cx4="http://schemas.microsoft.com/office/drawing/2016/5/10/chartex" xmlns:cx5="http://schemas.microsoft.com/office/drawing/2016/5/11/chartex" xmlns:cx6="http://schemas.microsoft.com/office/drawing/2016/5/12/chartex" xmlns:cx7="http://schemas.microsoft.com/office/drawing/2016/5/13/chartex" xmlns:cx8="http://schemas.microsoft.com/office/drawing/2016/5/14/chartex" xmlns:mc="http://schemas.openxmlformats.org/markup-compatibility/2006" xmlns:aink="http://schemas.microsoft.com/office/drawing/2016/ink" xmlns:am3d="http://schemas.microsoft.com/office/drawing/2017/model3d" xmlns:o="urn:schemas-microsoft-com:office:office" xmlns:r="http://schemas.openxmlformats.org/officeDocument/2006/relationships" xmlns:m="http://schemas.openxmlformats.org/officeDocument/2006/math" xmlns:v="urn:schemas-microsoft-com:vml" xmlns:wp14="http://schemas.microsoft.com/office/word/2010/wordprocessingDrawing" xmlns:wp="http://schemas.openxmlformats.org/drawingml/2006/wordprocessingDrawing" xmlns:w10="urn:schemas-microsoft-com:office:word" xmlns:w="http://schemas.openxmlformats.org/wordprocessingml/2006/main" xmlns:w14="http://schemas.microsoft.com/office/word/2010/wordml" xmlns:w15="http://schemas.microsoft.com/office/word/2012/wordml" xmlns:w16cex="http://schemas.microsoft.com/office/word/2018/wordml/cex" xmlns:w16cid="http://schemas.microsoft.com/office/word/2016/wordml/cid" xmlns:w16="http://schemas.microsoft.com/office/word/2018/wordml" xmlns:w16se="http://schemas.microsoft.com/office/word/2015/wordml/symex" xmlns:wpg="http://schemas.microsoft.com/office/word/2010/wordprocessingGroup" xmlns:wpi="http://schemas.microsoft.com/office/word/2010/wordprocessingInk" xmlns:wne="http://schemas.microsoft.com/office/word/2006/wordml" xmlns:wps="http://schemas.microsoft.com/office/word/2010/wordprocessingShape" mc:Ignorable="w14 w15 w16se w16cid w16 w16cex wp14">
+<w:ftr xmlns:wpc="http://schemas.microsoft.com/office/word/2010/wordprocessingCanvas" xmlns:cx="http://schemas.microsoft.com/office/drawing/2014/chartex" xmlns:cx1="http://schemas.microsoft.com/office/drawing/2015/9/8/chartex" xmlns:cx2="http://schemas.microsoft.com/office/drawing/2015/10/21/chartex" xmlns:cx3="http://schemas.microsoft.com/office/drawing/2016/5/9/chartex" xmlns:cx4="http://schemas.microsoft.com/office/drawing/2016/5/10/chartex" xmlns:cx5="http://schemas.microsoft.com/office/drawing/2016/5/11/chartex" xmlns:cx6="http://schemas.microsoft.com/office/drawing/2016/5/12/chartex" xmlns:cx7="http://schemas.microsoft.com/office/drawing/2016/5/13/chartex" xmlns:cx8="http://schemas.microsoft.com/office/drawing/2016/5/14/chartex" xmlns:mc="http://schemas.openxmlformats.org/markup-compatibility/2006" xmlns:aink="http://schemas.microsoft.com/office/drawing/2016/ink" xmlns:am3d="http://schemas.microsoft.com/office/drawing/2017/model3d" xmlns:o="urn:schemas-microsoft-com:office:office" xmlns:oel="http://schemas.microsoft.com/office/2019/extlst" xmlns:r="http://schemas.openxmlformats.org/officeDocument/2006/relationships" xmlns:m="http://schemas.openxmlformats.org/officeDocument/2006/math" xmlns:v="urn:schemas-microsoft-com:vml" xmlns:wp14="http://schemas.microsoft.com/office/word/2010/wordprocessingDrawing" xmlns:wp="http://schemas.openxmlformats.org/drawingml/2006/wordprocessingDrawing" xmlns:w10="urn:schemas-microsoft-com:office:word" xmlns:w="http://schemas.openxmlformats.org/wordprocessingml/2006/main" xmlns:w14="http://schemas.microsoft.com/office/word/2010/wordml" xmlns:w15="http://schemas.microsoft.com/office/word/2012/wordml" xmlns:w16cex="http://schemas.microsoft.com/office/word/2018/wordml/cex" xmlns:w16cid="http://schemas.microsoft.com/office/word/2016/wordml/cid" xmlns:w16="http://schemas.microsoft.com/office/word/2018/wordml" xmlns:w16sdtdh="http://schemas.microsoft.com/office/word/2020/wordml/sdtdatahash" xmlns:w16se="http://schemas.microsoft.com/office/word/2015/wordml/symex" xmlns:wpg="http://schemas.microsoft.com/office/word/2010/wordprocessingGroup" xmlns:wpi="http://schemas.microsoft.com/office/word/2010/wordprocessingInk" xmlns:wne="http://schemas.microsoft.com/office/word/2006/wordml" xmlns:wps="http://schemas.microsoft.com/office/word/2010/wordprocessingShape" mc:Ignorable="w14 w15 w16se w16cid w16 w16cex w16sdtdh wp14">
   <w:p>
     <w:pPr>
       <w:pStyle w:val="Footer"/>
@@ -737,7 +828,7 @@
 </file>
 
 <file path=word/footnotes.xml><?xml version="1.0" encoding="utf-8"?>
-<w:footnotes xmlns:wpc="http://schemas.microsoft.com/office/word/2010/wordprocessingCanvas" xmlns:cx="http://schemas.microsoft.com/office/drawing/2014/chartex" xmlns:cx1="http://schemas.microsoft.com/office/drawing/2015/9/8/chartex" xmlns:cx2="http://schemas.microsoft.com/office/drawing/2015/10/21/chartex" xmlns:cx3="http://schemas.microsoft.com/office/drawing/2016/5/9/chartex" xmlns:cx4="http://schemas.microsoft.com/office/drawing/2016/5/10/chartex" xmlns:cx5="http://schemas.microsoft.com/office/drawing/2016/5/11/chartex" xmlns:cx6="http://schemas.microsoft.com/office/drawing/2016/5/12/chartex" xmlns:cx7="http://schemas.microsoft.com/office/drawing/2016/5/13/chartex" xmlns:cx8="http://schemas.microsoft.com/office/drawing/2016/5/14/chartex" xmlns:mc="http://schemas.openxmlformats.org/markup-compatibility/2006" xmlns:aink="http://schemas.microsoft.com/office/drawing/2016/ink" xmlns:am3d="http://schemas.microsoft.com/office/drawing/2017/model3d" xmlns:o="urn:schemas-microsoft-com:office:office" xmlns:r="http://schemas.openxmlformats.org/officeDocument/2006/relationships" xmlns:m="http://schemas.openxmlformats.org/officeDocument/2006/math" xmlns:v="urn:schemas-microsoft-com:vml" xmlns:wp14="http://schemas.microsoft.com/office/word/2010/wordprocessingDrawing" xmlns:wp="http://schemas.openxmlformats.org/drawingml/2006/wordprocessingDrawing" xmlns:w10="urn:schemas-microsoft-com:office:word" xmlns:w="http://schemas.openxmlformats.org/wordprocessingml/2006/main" xmlns:w14="http://schemas.microsoft.com/office/word/2010/wordml" xmlns:w15="http://schemas.microsoft.com/office/word/2012/wordml" xmlns:w16cex="http://schemas.microsoft.com/office/word/2018/wordml/cex" xmlns:w16cid="http://schemas.microsoft.com/office/word/2016/wordml/cid" xmlns:w16="http://schemas.microsoft.com/office/word/2018/wordml" xmlns:w16se="http://schemas.microsoft.com/office/word/2015/wordml/symex" xmlns:wpg="http://schemas.microsoft.com/office/word/2010/wordprocessingGroup" xmlns:wpi="http://schemas.microsoft.com/office/word/2010/wordprocessingInk" xmlns:wne="http://schemas.microsoft.com/office/word/2006/wordml" xmlns:wps="http://schemas.microsoft.com/office/word/2010/wordprocessingShape" mc:Ignorable="w14 w15 w16se w16cid w16 w16cex wp14">
+<w:footnotes xmlns:wpc="http://schemas.microsoft.com/office/word/2010/wordprocessingCanvas" xmlns:cx="http://schemas.microsoft.com/office/drawing/2014/chartex" xmlns:cx1="http://schemas.microsoft.com/office/drawing/2015/9/8/chartex" xmlns:cx2="http://schemas.microsoft.com/office/drawing/2015/10/21/chartex" xmlns:cx3="http://schemas.microsoft.com/office/drawing/2016/5/9/chartex" xmlns:cx4="http://schemas.microsoft.com/office/drawing/2016/5/10/chartex" xmlns:cx5="http://schemas.microsoft.com/office/drawing/2016/5/11/chartex" xmlns:cx6="http://schemas.microsoft.com/office/drawing/2016/5/12/chartex" xmlns:cx7="http://schemas.microsoft.com/office/drawing/2016/5/13/chartex" xmlns:cx8="http://schemas.microsoft.com/office/drawing/2016/5/14/chartex" xmlns:mc="http://schemas.openxmlformats.org/markup-compatibility/2006" xmlns:aink="http://schemas.microsoft.com/office/drawing/2016/ink" xmlns:am3d="http://schemas.microsoft.com/office/drawing/2017/model3d" xmlns:o="urn:schemas-microsoft-com:office:office" xmlns:oel="http://schemas.microsoft.com/office/2019/extlst" xmlns:r="http://schemas.openxmlformats.org/officeDocument/2006/relationships" xmlns:m="http://schemas.openxmlformats.org/officeDocument/2006/math" xmlns:v="urn:schemas-microsoft-com:vml" xmlns:wp14="http://schemas.microsoft.com/office/word/2010/wordprocessingDrawing" xmlns:wp="http://schemas.openxmlformats.org/drawingml/2006/wordprocessingDrawing" xmlns:w10="urn:schemas-microsoft-com:office:word" xmlns:w="http://schemas.openxmlformats.org/wordprocessingml/2006/main" xmlns:w14="http://schemas.microsoft.com/office/word/2010/wordml" xmlns:w15="http://schemas.microsoft.com/office/word/2012/wordml" xmlns:w16cex="http://schemas.microsoft.com/office/word/2018/wordml/cex" xmlns:w16cid="http://schemas.microsoft.com/office/word/2016/wordml/cid" xmlns:w16="http://schemas.microsoft.com/office/word/2018/wordml" xmlns:w16sdtdh="http://schemas.microsoft.com/office/word/2020/wordml/sdtdatahash" xmlns:w16se="http://schemas.microsoft.com/office/word/2015/wordml/symex" xmlns:wpg="http://schemas.microsoft.com/office/word/2010/wordprocessingGroup" xmlns:wpi="http://schemas.microsoft.com/office/word/2010/wordprocessingInk" xmlns:wne="http://schemas.microsoft.com/office/word/2006/wordml" xmlns:wps="http://schemas.microsoft.com/office/word/2010/wordprocessingShape" mc:Ignorable="w14 w15 w16se w16cid w16 w16cex w16sdtdh wp14">
   <w:footnote w:type="separator" w:id="-1">
     <w:p>
       <w:r>
@@ -759,7 +850,7 @@
 </file>
 
 <file path=word/header1.xml><?xml version="1.0" encoding="utf-8"?>
-<w:hdr xmlns:wpc="http://schemas.microsoft.com/office/word/2010/wordprocessingCanvas" xmlns:cx="http://schemas.microsoft.com/office/drawing/2014/chartex" xmlns:cx1="http://schemas.microsoft.com/office/drawing/2015/9/8/chartex" xmlns:cx2="http://schemas.microsoft.com/office/drawing/2015/10/21/chartex" xmlns:cx3="http://schemas.microsoft.com/office/drawing/2016/5/9/chartex" xmlns:cx4="http://schemas.microsoft.com/office/drawing/2016/5/10/chartex" xmlns:cx5="http://schemas.microsoft.com/office/drawing/2016/5/11/chartex" xmlns:cx6="http://schemas.microsoft.com/office/drawing/2016/5/12/chartex" xmlns:cx7="http://schemas.microsoft.com/office/drawing/2016/5/13/chartex" xmlns:cx8="http://schemas.microsoft.com/office/drawing/2016/5/14/chartex" xmlns:mc="http://schemas.openxmlformats.org/markup-compatibility/2006" xmlns:aink="http://schemas.microsoft.com/office/drawing/2016/ink" xmlns:am3d="http://schemas.microsoft.com/office/drawing/2017/model3d" xmlns:o="urn:schemas-microsoft-com:office:office" xmlns:r="http://schemas.openxmlformats.org/officeDocument/2006/relationships" xmlns:m="http://schemas.openxmlformats.org/officeDocument/2006/math" xmlns:v="urn:schemas-microsoft-com:vml" xmlns:wp14="http://schemas.microsoft.com/office/word/2010/wordprocessingDrawing" xmlns:wp="http://schemas.openxmlformats.org/drawingml/2006/wordprocessingDrawing" xmlns:w10="urn:schemas-microsoft-com:office:word" xmlns:w="http://schemas.openxmlformats.org/wordprocessingml/2006/main" xmlns:w14="http://schemas.microsoft.com/office/word/2010/wordml" xmlns:w15="http://schemas.microsoft.com/office/word/2012/wordml" xmlns:w16cex="http://schemas.microsoft.com/office/word/2018/wordml/cex" xmlns:w16cid="http://schemas.microsoft.com/office/word/2016/wordml/cid" xmlns:w16="http://schemas.microsoft.com/office/word/2018/wordml" xmlns:w16se="http://schemas.microsoft.com/office/word/2015/wordml/symex" xmlns:wpg="http://schemas.microsoft.com/office/word/2010/wordprocessingGroup" xmlns:wpi="http://schemas.microsoft.com/office/word/2010/wordprocessingInk" xmlns:wne="http://schemas.microsoft.com/office/word/2006/wordml" xmlns:wps="http://schemas.microsoft.com/office/word/2010/wordprocessingShape" mc:Ignorable="w14 w15 w16se w16cid w16 w16cex wp14">
+<w:hdr xmlns:wpc="http://schemas.microsoft.com/office/word/2010/wordprocessingCanvas" xmlns:cx="http://schemas.microsoft.com/office/drawing/2014/chartex" xmlns:cx1="http://schemas.microsoft.com/office/drawing/2015/9/8/chartex" xmlns:cx2="http://schemas.microsoft.com/office/drawing/2015/10/21/chartex" xmlns:cx3="http://schemas.microsoft.com/office/drawing/2016/5/9/chartex" xmlns:cx4="http://schemas.microsoft.com/office/drawing/2016/5/10/chartex" xmlns:cx5="http://schemas.microsoft.com/office/drawing/2016/5/11/chartex" xmlns:cx6="http://schemas.microsoft.com/office/drawing/2016/5/12/chartex" xmlns:cx7="http://schemas.microsoft.com/office/drawing/2016/5/13/chartex" xmlns:cx8="http://schemas.microsoft.com/office/drawing/2016/5/14/chartex" xmlns:mc="http://schemas.openxmlformats.org/markup-compatibility/2006" xmlns:aink="http://schemas.microsoft.com/office/drawing/2016/ink" xmlns:am3d="http://schemas.microsoft.com/office/drawing/2017/model3d" xmlns:o="urn:schemas-microsoft-com:office:office" xmlns:oel="http://schemas.microsoft.com/office/2019/extlst" xmlns:r="http://schemas.openxmlformats.org/officeDocument/2006/relationships" xmlns:m="http://schemas.openxmlformats.org/officeDocument/2006/math" xmlns:v="urn:schemas-microsoft-com:vml" xmlns:wp14="http://schemas.microsoft.com/office/word/2010/wordprocessingDrawing" xmlns:wp="http://schemas.openxmlformats.org/drawingml/2006/wordprocessingDrawing" xmlns:w10="urn:schemas-microsoft-com:office:word" xmlns:w="http://schemas.openxmlformats.org/wordprocessingml/2006/main" xmlns:w14="http://schemas.microsoft.com/office/word/2010/wordml" xmlns:w15="http://schemas.microsoft.com/office/word/2012/wordml" xmlns:w16cex="http://schemas.microsoft.com/office/word/2018/wordml/cex" xmlns:w16cid="http://schemas.microsoft.com/office/word/2016/wordml/cid" xmlns:w16="http://schemas.microsoft.com/office/word/2018/wordml" xmlns:w16sdtdh="http://schemas.microsoft.com/office/word/2020/wordml/sdtdatahash" xmlns:w16se="http://schemas.microsoft.com/office/word/2015/wordml/symex" xmlns:wpg="http://schemas.microsoft.com/office/word/2010/wordprocessingGroup" xmlns:wpi="http://schemas.microsoft.com/office/word/2010/wordprocessingInk" xmlns:wne="http://schemas.microsoft.com/office/word/2006/wordml" xmlns:wps="http://schemas.microsoft.com/office/word/2010/wordprocessingShape" mc:Ignorable="w14 w15 w16se w16cid w16 w16cex w16sdtdh wp14">
   <w:tbl>
     <w:tblPr>
       <w:tblW w:w="0" w:type="auto"/>
@@ -803,7 +894,7 @@
 </file>
 
 <file path=word/styles.xml><?xml version="1.0" encoding="utf-8"?>
-<w:styles xmlns:mc="http://schemas.openxmlformats.org/markup-compatibility/2006" xmlns:r="http://schemas.openxmlformats.org/officeDocument/2006/relationships" xmlns:w="http://schemas.openxmlformats.org/wordprocessingml/2006/main" xmlns:w14="http://schemas.microsoft.com/office/word/2010/wordml" xmlns:w15="http://schemas.microsoft.com/office/word/2012/wordml" xmlns:w16cex="http://schemas.microsoft.com/office/word/2018/wordml/cex" xmlns:w16cid="http://schemas.microsoft.com/office/word/2016/wordml/cid" xmlns:w16="http://schemas.microsoft.com/office/word/2018/wordml" xmlns:w16se="http://schemas.microsoft.com/office/word/2015/wordml/symex" mc:Ignorable="w14 w15 w16se w16cid w16 w16cex">
+<w:styles xmlns:mc="http://schemas.openxmlformats.org/markup-compatibility/2006" xmlns:r="http://schemas.openxmlformats.org/officeDocument/2006/relationships" xmlns:w="http://schemas.openxmlformats.org/wordprocessingml/2006/main" xmlns:w14="http://schemas.microsoft.com/office/word/2010/wordml" xmlns:w15="http://schemas.microsoft.com/office/word/2012/wordml" xmlns:w16cex="http://schemas.microsoft.com/office/word/2018/wordml/cex" xmlns:w16cid="http://schemas.microsoft.com/office/word/2016/wordml/cid" xmlns:w16="http://schemas.microsoft.com/office/word/2018/wordml" xmlns:w16sdtdh="http://schemas.microsoft.com/office/word/2020/wordml/sdtdatahash" xmlns:w16se="http://schemas.microsoft.com/office/word/2015/wordml/symex" mc:Ignorable="w14 w15 w16se w16cid w16 w16cex w16sdtdh">
   <w:docDefaults>
     <w:rPrDefault>
       <w:rPr>
@@ -1610,21 +1701,6 @@
 </file>
 
 <file path=customXml/item1.xml><?xml version="1.0" encoding="utf-8"?>
-<?mso-contentType ?>
-<FormTemplates xmlns="http://schemas.microsoft.com/sharepoint/v3/contenttype/forms">
-  <Display>DocumentLibraryForm</Display>
-  <Edit>DocumentLibraryForm</Edit>
-  <New>DocumentLibraryForm</New>
-</FormTemplates>
-</file>
-
-<file path=customXml/item2.xml><?xml version="1.0" encoding="utf-8"?>
-<p:properties xmlns:p="http://schemas.microsoft.com/office/2006/metadata/properties" xmlns:xsi="http://www.w3.org/2001/XMLSchema-instance" xmlns:pc="http://schemas.microsoft.com/office/infopath/2007/PartnerControls">
-  <documentManagement/>
-</p:properties>
-</file>
-
-<file path=customXml/item3.xml><?xml version="1.0" encoding="utf-8"?>
 <ct:contentTypeSchema xmlns:ct="http://schemas.microsoft.com/office/2006/metadata/contentType" xmlns:ma="http://schemas.microsoft.com/office/2006/metadata/properties/metaAttributes" ct:_="" ma:_="" ma:contentTypeName="Document" ma:contentTypeID="0x010100B8CBF3948AF16E4A9427EB9CB0C3AFDB" ma:contentTypeVersion="11" ma:contentTypeDescription="Create a new document." ma:contentTypeScope="" ma:versionID="9fc8a81a77eeb73bda9729b3f784b8c4">
   <xsd:schema xmlns:xsd="http://www.w3.org/2001/XMLSchema" xmlns:xs="http://www.w3.org/2001/XMLSchema" xmlns:p="http://schemas.microsoft.com/office/2006/metadata/properties" xmlns:ns2="bc8b8595-9fa1-49bc-a016-2621e7bde64e" xmlns:ns3="e1c8ebbc-f196-4c28-98e9-1900bd408e79" targetNamespace="http://schemas.microsoft.com/office/2006/metadata/properties" ma:root="true" ma:fieldsID="88ad40c7f0e134defa4acd5e486d3459" ns2:_="" ns3:_="">
     <xsd:import namespace="bc8b8595-9fa1-49bc-a016-2621e7bde64e"/>
@@ -1835,24 +1911,22 @@
 </ct:contentTypeSchema>
 </file>
 
-<file path=customXml/itemProps1.xml><?xml version="1.0" encoding="utf-8"?>
-<ds:datastoreItem xmlns:ds="http://schemas.openxmlformats.org/officeDocument/2006/customXml" ds:itemID="{E0D68E11-FA7A-48B1-A1FF-5D4809D09C08}">
-  <ds:schemaRefs>
-    <ds:schemaRef ds:uri="http://schemas.microsoft.com/sharepoint/v3/contenttype/forms"/>
-  </ds:schemaRefs>
-</ds:datastoreItem>
+<file path=customXml/item2.xml><?xml version="1.0" encoding="utf-8"?>
+<p:properties xmlns:p="http://schemas.microsoft.com/office/2006/metadata/properties" xmlns:xsi="http://www.w3.org/2001/XMLSchema-instance" xmlns:pc="http://schemas.microsoft.com/office/infopath/2007/PartnerControls">
+  <documentManagement/>
+</p:properties>
 </file>
 
-<file path=customXml/itemProps2.xml><?xml version="1.0" encoding="utf-8"?>
-<ds:datastoreItem xmlns:ds="http://schemas.openxmlformats.org/officeDocument/2006/customXml" ds:itemID="{1CF580F7-F8AA-40F3-AA37-997638CE8CF8}">
-  <ds:schemaRefs>
-    <ds:schemaRef ds:uri="http://schemas.microsoft.com/office/2006/metadata/properties"/>
-    <ds:schemaRef ds:uri="http://schemas.microsoft.com/office/infopath/2007/PartnerControls"/>
-  </ds:schemaRefs>
-</ds:datastoreItem>
+<file path=customXml/item3.xml><?xml version="1.0" encoding="utf-8"?>
+<?mso-contentType ?>
+<FormTemplates xmlns="http://schemas.microsoft.com/sharepoint/v3/contenttype/forms">
+  <Display>DocumentLibraryForm</Display>
+  <Edit>DocumentLibraryForm</Edit>
+  <New>DocumentLibraryForm</New>
+</FormTemplates>
 </file>
 
-<file path=customXml/itemProps3.xml><?xml version="1.0" encoding="utf-8"?>
+<file path=customXml/itemProps1.xml><?xml version="1.0" encoding="utf-8"?>
 <ds:datastoreItem xmlns:ds="http://schemas.openxmlformats.org/officeDocument/2006/customXml" ds:itemID="{A613D92A-BF44-4EB2-AC9C-6CFCFCBFEA00}">
   <ds:schemaRefs>
     <ds:schemaRef ds:uri="http://schemas.microsoft.com/office/2006/metadata/contentType"/>
@@ -1869,4 +1943,21 @@
     <ds:schemaRef ds:uri="http://schemas.microsoft.com/internal/obd"/>
   </ds:schemaRefs>
 </ds:datastoreItem>
+</file>
+
+<file path=customXml/itemProps2.xml><?xml version="1.0" encoding="utf-8"?>
+<ds:datastoreItem xmlns:ds="http://schemas.openxmlformats.org/officeDocument/2006/customXml" ds:itemID="{1CF580F7-F8AA-40F3-AA37-997638CE8CF8}">
+  <ds:schemaRefs>
+    <ds:schemaRef ds:uri="http://schemas.microsoft.com/office/2006/metadata/properties"/>
+    <ds:schemaRef ds:uri="http://schemas.microsoft.com/office/infopath/2007/PartnerControls"/>
+  </ds:schemaRefs>
+</ds:datastoreItem>
+</file>
+
+<file path=customXml/itemProps3.xml><?xml version="1.0" encoding="utf-8"?>
+<ds:datastoreItem xmlns:ds="http://schemas.openxmlformats.org/officeDocument/2006/customXml" ds:itemID="{E0D68E11-FA7A-48B1-A1FF-5D4809D09C08}">
+  <ds:schemaRefs>
+    <ds:schemaRef ds:uri="http://schemas.microsoft.com/sharepoint/v3/contenttype/forms"/>
+  </ds:schemaRefs>
+</ds:datastoreItem>
 </file>
</xml_diff>

<commit_message>
Updated Veterinary Drug Dispenser Licence Renewal Notice
</commit_message>
<xml_diff>
--- a/app/server/static/templates/notices/Renewal_VetDrugDispenser_Template.docx
+++ b/app/server/static/templates/notices/Renewal_VetDrugDispenser_Template.docx
@@ -271,7 +271,7 @@
         <w:t xml:space="preserve"> expire</w:t>
       </w:r>
       <w:r>
-        <w:t>d</w:t>
+        <w:t>s</w:t>
       </w:r>
       <w:r>
         <w:t xml:space="preserve"> on March 31st. </w:t>
@@ -1623,21 +1623,6 @@
 </file>
 
 <file path=customXml/item1.xml><?xml version="1.0" encoding="utf-8"?>
-<?mso-contentType ?>
-<FormTemplates xmlns="http://schemas.microsoft.com/sharepoint/v3/contenttype/forms">
-  <Display>DocumentLibraryForm</Display>
-  <Edit>DocumentLibraryForm</Edit>
-  <New>DocumentLibraryForm</New>
-</FormTemplates>
-</file>
-
-<file path=customXml/item2.xml><?xml version="1.0" encoding="utf-8"?>
-<p:properties xmlns:p="http://schemas.microsoft.com/office/2006/metadata/properties" xmlns:xsi="http://www.w3.org/2001/XMLSchema-instance" xmlns:pc="http://schemas.microsoft.com/office/infopath/2007/PartnerControls">
-  <documentManagement/>
-</p:properties>
-</file>
-
-<file path=customXml/item3.xml><?xml version="1.0" encoding="utf-8"?>
 <ct:contentTypeSchema xmlns:ct="http://schemas.microsoft.com/office/2006/metadata/contentType" xmlns:ma="http://schemas.microsoft.com/office/2006/metadata/properties/metaAttributes" ct:_="" ma:_="" ma:contentTypeName="Document" ma:contentTypeID="0x010100B8CBF3948AF16E4A9427EB9CB0C3AFDB" ma:contentTypeVersion="11" ma:contentTypeDescription="Create a new document." ma:contentTypeScope="" ma:versionID="9fc8a81a77eeb73bda9729b3f784b8c4">
   <xsd:schema xmlns:xsd="http://www.w3.org/2001/XMLSchema" xmlns:xs="http://www.w3.org/2001/XMLSchema" xmlns:p="http://schemas.microsoft.com/office/2006/metadata/properties" xmlns:ns2="bc8b8595-9fa1-49bc-a016-2621e7bde64e" xmlns:ns3="e1c8ebbc-f196-4c28-98e9-1900bd408e79" targetNamespace="http://schemas.microsoft.com/office/2006/metadata/properties" ma:root="true" ma:fieldsID="88ad40c7f0e134defa4acd5e486d3459" ns2:_="" ns3:_="">
     <xsd:import namespace="bc8b8595-9fa1-49bc-a016-2621e7bde64e"/>
@@ -1848,24 +1833,22 @@
 </ct:contentTypeSchema>
 </file>
 
-<file path=customXml/itemProps1.xml><?xml version="1.0" encoding="utf-8"?>
-<ds:datastoreItem xmlns:ds="http://schemas.openxmlformats.org/officeDocument/2006/customXml" ds:itemID="{E0D68E11-FA7A-48B1-A1FF-5D4809D09C08}">
-  <ds:schemaRefs>
-    <ds:schemaRef ds:uri="http://schemas.microsoft.com/sharepoint/v3/contenttype/forms"/>
-  </ds:schemaRefs>
-</ds:datastoreItem>
+<file path=customXml/item2.xml><?xml version="1.0" encoding="utf-8"?>
+<p:properties xmlns:p="http://schemas.microsoft.com/office/2006/metadata/properties" xmlns:xsi="http://www.w3.org/2001/XMLSchema-instance" xmlns:pc="http://schemas.microsoft.com/office/infopath/2007/PartnerControls">
+  <documentManagement/>
+</p:properties>
 </file>
 
-<file path=customXml/itemProps2.xml><?xml version="1.0" encoding="utf-8"?>
-<ds:datastoreItem xmlns:ds="http://schemas.openxmlformats.org/officeDocument/2006/customXml" ds:itemID="{1CF580F7-F8AA-40F3-AA37-997638CE8CF8}">
-  <ds:schemaRefs>
-    <ds:schemaRef ds:uri="http://schemas.microsoft.com/office/2006/metadata/properties"/>
-    <ds:schemaRef ds:uri="http://schemas.microsoft.com/office/infopath/2007/PartnerControls"/>
-  </ds:schemaRefs>
-</ds:datastoreItem>
+<file path=customXml/item3.xml><?xml version="1.0" encoding="utf-8"?>
+<?mso-contentType ?>
+<FormTemplates xmlns="http://schemas.microsoft.com/sharepoint/v3/contenttype/forms">
+  <Display>DocumentLibraryForm</Display>
+  <Edit>DocumentLibraryForm</Edit>
+  <New>DocumentLibraryForm</New>
+</FormTemplates>
 </file>
 
-<file path=customXml/itemProps3.xml><?xml version="1.0" encoding="utf-8"?>
+<file path=customXml/itemProps1.xml><?xml version="1.0" encoding="utf-8"?>
 <ds:datastoreItem xmlns:ds="http://schemas.openxmlformats.org/officeDocument/2006/customXml" ds:itemID="{A613D92A-BF44-4EB2-AC9C-6CFCFCBFEA00}">
   <ds:schemaRefs>
     <ds:schemaRef ds:uri="http://schemas.microsoft.com/office/2006/metadata/contentType"/>
@@ -1882,4 +1865,21 @@
     <ds:schemaRef ds:uri="http://schemas.microsoft.com/internal/obd"/>
   </ds:schemaRefs>
 </ds:datastoreItem>
+</file>
+
+<file path=customXml/itemProps2.xml><?xml version="1.0" encoding="utf-8"?>
+<ds:datastoreItem xmlns:ds="http://schemas.openxmlformats.org/officeDocument/2006/customXml" ds:itemID="{1CF580F7-F8AA-40F3-AA37-997638CE8CF8}">
+  <ds:schemaRefs>
+    <ds:schemaRef ds:uri="http://schemas.microsoft.com/office/2006/metadata/properties"/>
+    <ds:schemaRef ds:uri="http://schemas.microsoft.com/office/infopath/2007/PartnerControls"/>
+  </ds:schemaRefs>
+</ds:datastoreItem>
+</file>
+
+<file path=customXml/itemProps3.xml><?xml version="1.0" encoding="utf-8"?>
+<ds:datastoreItem xmlns:ds="http://schemas.openxmlformats.org/officeDocument/2006/customXml" ds:itemID="{E0D68E11-FA7A-48B1-A1FF-5D4809D09C08}">
+  <ds:schemaRefs>
+    <ds:schemaRef ds:uri="http://schemas.microsoft.com/sharepoint/v3/contenttype/forms"/>
+  </ds:schemaRefs>
+</ds:datastoreItem>
 </file>
</xml_diff>

<commit_message>
add company name line to disp renewal
</commit_message>
<xml_diff>
--- a/app/server/static/templates/notices/Renewal_VetDrugDispenser_Template.docx
+++ b/app/server/static/templates/notices/Renewal_VetDrugDispenser_Template.docx
@@ -1,6 +1,6 @@
 
 <file path=word/document.xml><?xml version="1.0" encoding="utf-8"?>
-<w:document xmlns:wpc="http://schemas.microsoft.com/office/word/2010/wordprocessingCanvas" xmlns:cx="http://schemas.microsoft.com/office/drawing/2014/chartex" xmlns:cx1="http://schemas.microsoft.com/office/drawing/2015/9/8/chartex" xmlns:cx2="http://schemas.microsoft.com/office/drawing/2015/10/21/chartex" xmlns:cx3="http://schemas.microsoft.com/office/drawing/2016/5/9/chartex" xmlns:cx4="http://schemas.microsoft.com/office/drawing/2016/5/10/chartex" xmlns:cx5="http://schemas.microsoft.com/office/drawing/2016/5/11/chartex" xmlns:cx6="http://schemas.microsoft.com/office/drawing/2016/5/12/chartex" xmlns:cx7="http://schemas.microsoft.com/office/drawing/2016/5/13/chartex" xmlns:cx8="http://schemas.microsoft.com/office/drawing/2016/5/14/chartex" xmlns:mc="http://schemas.openxmlformats.org/markup-compatibility/2006" xmlns:aink="http://schemas.microsoft.com/office/drawing/2016/ink" xmlns:am3d="http://schemas.microsoft.com/office/drawing/2017/model3d" xmlns:o="urn:schemas-microsoft-com:office:office" xmlns:oel="http://schemas.microsoft.com/office/2019/extlst" xmlns:r="http://schemas.openxmlformats.org/officeDocument/2006/relationships" xmlns:m="http://schemas.openxmlformats.org/officeDocument/2006/math" xmlns:v="urn:schemas-microsoft-com:vml" xmlns:wp14="http://schemas.microsoft.com/office/word/2010/wordprocessingDrawing" xmlns:wp="http://schemas.openxmlformats.org/drawingml/2006/wordprocessingDrawing" xmlns:w10="urn:schemas-microsoft-com:office:word" xmlns:w="http://schemas.openxmlformats.org/wordprocessingml/2006/main" xmlns:w14="http://schemas.microsoft.com/office/word/2010/wordml" xmlns:w15="http://schemas.microsoft.com/office/word/2012/wordml" xmlns:w16cex="http://schemas.microsoft.com/office/word/2018/wordml/cex" xmlns:w16cid="http://schemas.microsoft.com/office/word/2016/wordml/cid" xmlns:w16="http://schemas.microsoft.com/office/word/2018/wordml" xmlns:w16sdtdh="http://schemas.microsoft.com/office/word/2020/wordml/sdtdatahash" xmlns:w16se="http://schemas.microsoft.com/office/word/2015/wordml/symex" xmlns:wpg="http://schemas.microsoft.com/office/word/2010/wordprocessingGroup" xmlns:wpi="http://schemas.microsoft.com/office/word/2010/wordprocessingInk" xmlns:wne="http://schemas.microsoft.com/office/word/2006/wordml" xmlns:wps="http://schemas.microsoft.com/office/word/2010/wordprocessingShape" mc:Ignorable="w14 w15 w16se w16cid w16 w16cex w16sdtdh wp14">
+<w:document xmlns:wpc="http://schemas.microsoft.com/office/word/2010/wordprocessingCanvas" xmlns:cx="http://schemas.microsoft.com/office/drawing/2014/chartex" xmlns:cx1="http://schemas.microsoft.com/office/drawing/2015/9/8/chartex" xmlns:cx2="http://schemas.microsoft.com/office/drawing/2015/10/21/chartex" xmlns:cx3="http://schemas.microsoft.com/office/drawing/2016/5/9/chartex" xmlns:cx4="http://schemas.microsoft.com/office/drawing/2016/5/10/chartex" xmlns:cx5="http://schemas.microsoft.com/office/drawing/2016/5/11/chartex" xmlns:cx6="http://schemas.microsoft.com/office/drawing/2016/5/12/chartex" xmlns:cx7="http://schemas.microsoft.com/office/drawing/2016/5/13/chartex" xmlns:cx8="http://schemas.microsoft.com/office/drawing/2016/5/14/chartex" xmlns:mc="http://schemas.openxmlformats.org/markup-compatibility/2006" xmlns:aink="http://schemas.microsoft.com/office/drawing/2016/ink" xmlns:am3d="http://schemas.microsoft.com/office/drawing/2017/model3d" xmlns:o="urn:schemas-microsoft-com:office:office" xmlns:oel="http://schemas.microsoft.com/office/2019/extlst" xmlns:r="http://schemas.openxmlformats.org/officeDocument/2006/relationships" xmlns:m="http://schemas.openxmlformats.org/officeDocument/2006/math" xmlns:v="urn:schemas-microsoft-com:vml" xmlns:wp14="http://schemas.microsoft.com/office/word/2010/wordprocessingDrawing" xmlns:wp="http://schemas.openxmlformats.org/drawingml/2006/wordprocessingDrawing" xmlns:w10="urn:schemas-microsoft-com:office:word" xmlns:w="http://schemas.openxmlformats.org/wordprocessingml/2006/main" xmlns:w14="http://schemas.microsoft.com/office/word/2010/wordml" xmlns:w15="http://schemas.microsoft.com/office/word/2012/wordml" xmlns:w16cex="http://schemas.microsoft.com/office/word/2018/wordml/cex" xmlns:w16cid="http://schemas.microsoft.com/office/word/2016/wordml/cid" xmlns:w16="http://schemas.microsoft.com/office/word/2018/wordml" xmlns:w16du="http://schemas.microsoft.com/office/word/2023/wordml/word16du" xmlns:w16sdtdh="http://schemas.microsoft.com/office/word/2020/wordml/sdtdatahash" xmlns:w16sdtfl="http://schemas.microsoft.com/office/word/2024/wordml/sdtformatlock" xmlns:w16se="http://schemas.microsoft.com/office/word/2015/wordml/symex" xmlns:wpg="http://schemas.microsoft.com/office/word/2010/wordprocessingGroup" xmlns:wpi="http://schemas.microsoft.com/office/word/2010/wordprocessingInk" xmlns:wne="http://schemas.microsoft.com/office/word/2006/wordml" xmlns:wps="http://schemas.microsoft.com/office/word/2010/wordprocessingShape" mc:Ignorable="w14 w15 w16se w16cid w16 w16cex w16sdtdh w16sdtfl w16du wp14">
   <w:body>
     <w:p>
       <w:pPr>
@@ -142,7 +142,18 @@
       <w:bookmarkStart w:id="0" w:name="Client"/>
       <w:bookmarkEnd w:id="0"/>
       <w:r>
-        <w:t>{d.LastFirstName}</w:t>
+        <w:tab/>
+      </w:r>
+      <w:r>
+        <w:t>{</w:t>
+      </w:r>
+      <w:proofErr w:type="spellStart"/>
+      <w:r>
+        <w:t>d.LastFirstName</w:t>
+      </w:r>
+      <w:proofErr w:type="spellEnd"/>
+      <w:r>
+        <w:t>}</w:t>
       </w:r>
     </w:p>
     <w:p>
@@ -161,22 +172,54 @@
       <w:bookmarkStart w:id="1" w:name="Address1"/>
       <w:bookmarkEnd w:id="1"/>
       <w:r>
-        <w:t>{d.MailingAddress}</w:t>
-      </w:r>
-    </w:p>
-    <w:p>
-      <w:pPr>
-        <w:pStyle w:val="BodyText"/>
-      </w:pPr>
-      <w:r>
-        <w:tab/>
-      </w:r>
-      <w:r>
-        <w:tab/>
-      </w:r>
-      <w:r>
-        <w:tab/>
-        <w:t>{d.MailingCity}, {d.MailingProv}</w:t>
+        <w:tab/>
+      </w:r>
+      <w:r>
+        <w:t>{</w:t>
+      </w:r>
+      <w:proofErr w:type="spellStart"/>
+      <w:r>
+        <w:t>d.MailingAddress</w:t>
+      </w:r>
+      <w:proofErr w:type="spellEnd"/>
+      <w:r>
+        <w:t>}</w:t>
+      </w:r>
+    </w:p>
+    <w:p>
+      <w:pPr>
+        <w:pStyle w:val="BodyText"/>
+      </w:pPr>
+      <w:r>
+        <w:tab/>
+      </w:r>
+      <w:r>
+        <w:tab/>
+      </w:r>
+      <w:r>
+        <w:tab/>
+      </w:r>
+      <w:r>
+        <w:tab/>
+      </w:r>
+      <w:r>
+        <w:t>{</w:t>
+      </w:r>
+      <w:proofErr w:type="spellStart"/>
+      <w:r>
+        <w:t>d.MailingCity</w:t>
+      </w:r>
+      <w:proofErr w:type="spellEnd"/>
+      <w:r>
+        <w:t>}, {</w:t>
+      </w:r>
+      <w:proofErr w:type="spellStart"/>
+      <w:r>
+        <w:t>d.MailingProv</w:t>
+      </w:r>
+      <w:proofErr w:type="spellEnd"/>
+      <w:r>
+        <w:t>}</w:t>
       </w:r>
     </w:p>
     <w:p>
@@ -195,7 +238,18 @@
       <w:bookmarkStart w:id="2" w:name="Postal_Code"/>
       <w:bookmarkEnd w:id="2"/>
       <w:r>
-        <w:t>{d.PostCode}</w:t>
+        <w:tab/>
+      </w:r>
+      <w:r>
+        <w:t>{</w:t>
+      </w:r>
+      <w:proofErr w:type="spellStart"/>
+      <w:r>
+        <w:t>d.PostCode</w:t>
+      </w:r>
+      <w:proofErr w:type="spellEnd"/>
+      <w:r>
+        <w:t>}</w:t>
       </w:r>
     </w:p>
     <w:p>
@@ -214,18 +268,34 @@
       <w:bookmarkStart w:id="3" w:name="Phone_Number"/>
       <w:bookmarkEnd w:id="3"/>
       <w:r>
-        <w:t>{d.</w:t>
-      </w:r>
-      <w:r>
-        <w:t>PhoneNumber}</w:t>
-      </w:r>
-    </w:p>
-    <w:p>
-      <w:pPr>
-        <w:pStyle w:val="BodyText"/>
-      </w:pPr>
-      <w:r>
-        <w:t>Licence Number:</w:t>
+        <w:tab/>
+      </w:r>
+      <w:r>
+        <w:t>{</w:t>
+      </w:r>
+      <w:proofErr w:type="spellStart"/>
+      <w:r>
+        <w:t>d.</w:t>
+      </w:r>
+      <w:r>
+        <w:t>PhoneNumber</w:t>
+      </w:r>
+      <w:proofErr w:type="spellEnd"/>
+      <w:r>
+        <w:t>}</w:t>
+      </w:r>
+    </w:p>
+    <w:p>
+      <w:pPr>
+        <w:pStyle w:val="BodyText"/>
+      </w:pPr>
+      <w:proofErr w:type="spellStart"/>
+      <w:r>
+        <w:t>Licence</w:t>
+      </w:r>
+      <w:proofErr w:type="spellEnd"/>
+      <w:r>
+        <w:t xml:space="preserve"> Number:</w:t>
       </w:r>
       <w:r>
         <w:tab/>
@@ -233,11 +303,61 @@
       <w:bookmarkStart w:id="4" w:name="Licence_Number"/>
       <w:bookmarkEnd w:id="4"/>
       <w:r>
-        <w:t>{d.LicenceNumber</w:t>
-      </w:r>
+        <w:tab/>
+      </w:r>
+      <w:r>
+        <w:t>{</w:t>
+      </w:r>
+      <w:proofErr w:type="spellStart"/>
+      <w:r>
+        <w:t>d.LicenceNumber</w:t>
+      </w:r>
+      <w:proofErr w:type="spellEnd"/>
       <w:r>
         <w:t>}</w:t>
       </w:r>
+      <w:r>
+        <w:t xml:space="preserve"> </w:t>
+      </w:r>
+    </w:p>
+    <w:p>
+      <w:pPr>
+        <w:pStyle w:val="BodyText"/>
+      </w:pPr>
+      <w:r>
+        <w:t xml:space="preserve">Associated </w:t>
+      </w:r>
+      <w:proofErr w:type="spellStart"/>
+      <w:r>
+        <w:t>Licencee</w:t>
+      </w:r>
+      <w:proofErr w:type="spellEnd"/>
+      <w:r>
+        <w:t>:</w:t>
+      </w:r>
+      <w:r>
+        <w:tab/>
+        <w:t>{</w:t>
+      </w:r>
+      <w:proofErr w:type="spellStart"/>
+      <w:r>
+        <w:t>d.</w:t>
+      </w:r>
+      <w:r>
+        <w:t>AssocLic</w:t>
+      </w:r>
+      <w:proofErr w:type="spellEnd"/>
+      <w:r>
+        <w:t>[0].</w:t>
+      </w:r>
+      <w:proofErr w:type="spellStart"/>
+      <w:r>
+        <w:t>CompanyName</w:t>
+      </w:r>
+      <w:proofErr w:type="spellEnd"/>
+      <w:r>
+        <w:t>}</w:t>
+      </w:r>
     </w:p>
     <w:p>
       <w:pPr>
@@ -262,11 +382,16 @@
         <w:t>Our records indicate your</w:t>
       </w:r>
       <w:r>
-        <w:t xml:space="preserve"> Veterinary Drug Dispensing Licenc</w:t>
+        <w:t xml:space="preserve"> Veterinary Drug Dispensing </w:t>
+      </w:r>
+      <w:proofErr w:type="spellStart"/>
+      <w:r>
+        <w:t>Licenc</w:t>
       </w:r>
       <w:r>
         <w:t>e</w:t>
       </w:r>
+      <w:proofErr w:type="spellEnd"/>
       <w:r>
         <w:t xml:space="preserve"> expire</w:t>
       </w:r>
@@ -277,7 +402,15 @@
         <w:t xml:space="preserve"> on March 31st. </w:t>
       </w:r>
       <w:r>
-        <w:t xml:space="preserve"> To renew your licence you must re-write the Veterinary Drug Dispenser exam.  </w:t>
+        <w:t xml:space="preserve"> To renew your </w:t>
+      </w:r>
+      <w:proofErr w:type="spellStart"/>
+      <w:r>
+        <w:t>licence</w:t>
+      </w:r>
+      <w:proofErr w:type="spellEnd"/>
+      <w:r>
+        <w:t xml:space="preserve"> you must re-write the Veterinary Drug Dispenser exam.  </w:t>
       </w:r>
     </w:p>
     <w:p>
@@ -483,7 +616,6 @@
         <w:t>778-666-0560</w:t>
       </w:r>
     </w:p>
-    <w:p/>
     <w:sectPr>
       <w:headerReference w:type="first" r:id="rId11"/>
       <w:footerReference w:type="first" r:id="rId12"/>
@@ -496,7 +628,7 @@
 </file>
 
 <file path=word/endnotes.xml><?xml version="1.0" encoding="utf-8"?>
-<w:endnotes xmlns:wpc="http://schemas.microsoft.com/office/word/2010/wordprocessingCanvas" xmlns:cx="http://schemas.microsoft.com/office/drawing/2014/chartex" xmlns:cx1="http://schemas.microsoft.com/office/drawing/2015/9/8/chartex" xmlns:cx2="http://schemas.microsoft.com/office/drawing/2015/10/21/chartex" xmlns:cx3="http://schemas.microsoft.com/office/drawing/2016/5/9/chartex" xmlns:cx4="http://schemas.microsoft.com/office/drawing/2016/5/10/chartex" xmlns:cx5="http://schemas.microsoft.com/office/drawing/2016/5/11/chartex" xmlns:cx6="http://schemas.microsoft.com/office/drawing/2016/5/12/chartex" xmlns:cx7="http://schemas.microsoft.com/office/drawing/2016/5/13/chartex" xmlns:cx8="http://schemas.microsoft.com/office/drawing/2016/5/14/chartex" xmlns:mc="http://schemas.openxmlformats.org/markup-compatibility/2006" xmlns:aink="http://schemas.microsoft.com/office/drawing/2016/ink" xmlns:am3d="http://schemas.microsoft.com/office/drawing/2017/model3d" xmlns:o="urn:schemas-microsoft-com:office:office" xmlns:oel="http://schemas.microsoft.com/office/2019/extlst" xmlns:r="http://schemas.openxmlformats.org/officeDocument/2006/relationships" xmlns:m="http://schemas.openxmlformats.org/officeDocument/2006/math" xmlns:v="urn:schemas-microsoft-com:vml" xmlns:wp14="http://schemas.microsoft.com/office/word/2010/wordprocessingDrawing" xmlns:wp="http://schemas.openxmlformats.org/drawingml/2006/wordprocessingDrawing" xmlns:w10="urn:schemas-microsoft-com:office:word" xmlns:w="http://schemas.openxmlformats.org/wordprocessingml/2006/main" xmlns:w14="http://schemas.microsoft.com/office/word/2010/wordml" xmlns:w15="http://schemas.microsoft.com/office/word/2012/wordml" xmlns:w16cex="http://schemas.microsoft.com/office/word/2018/wordml/cex" xmlns:w16cid="http://schemas.microsoft.com/office/word/2016/wordml/cid" xmlns:w16="http://schemas.microsoft.com/office/word/2018/wordml" xmlns:w16sdtdh="http://schemas.microsoft.com/office/word/2020/wordml/sdtdatahash" xmlns:w16se="http://schemas.microsoft.com/office/word/2015/wordml/symex" xmlns:wpg="http://schemas.microsoft.com/office/word/2010/wordprocessingGroup" xmlns:wpi="http://schemas.microsoft.com/office/word/2010/wordprocessingInk" xmlns:wne="http://schemas.microsoft.com/office/word/2006/wordml" xmlns:wps="http://schemas.microsoft.com/office/word/2010/wordprocessingShape" mc:Ignorable="w14 w15 w16se w16cid w16 w16cex w16sdtdh wp14">
+<w:endnotes xmlns:wpc="http://schemas.microsoft.com/office/word/2010/wordprocessingCanvas" xmlns:cx="http://schemas.microsoft.com/office/drawing/2014/chartex" xmlns:cx1="http://schemas.microsoft.com/office/drawing/2015/9/8/chartex" xmlns:cx2="http://schemas.microsoft.com/office/drawing/2015/10/21/chartex" xmlns:cx3="http://schemas.microsoft.com/office/drawing/2016/5/9/chartex" xmlns:cx4="http://schemas.microsoft.com/office/drawing/2016/5/10/chartex" xmlns:cx5="http://schemas.microsoft.com/office/drawing/2016/5/11/chartex" xmlns:cx6="http://schemas.microsoft.com/office/drawing/2016/5/12/chartex" xmlns:cx7="http://schemas.microsoft.com/office/drawing/2016/5/13/chartex" xmlns:cx8="http://schemas.microsoft.com/office/drawing/2016/5/14/chartex" xmlns:mc="http://schemas.openxmlformats.org/markup-compatibility/2006" xmlns:aink="http://schemas.microsoft.com/office/drawing/2016/ink" xmlns:am3d="http://schemas.microsoft.com/office/drawing/2017/model3d" xmlns:o="urn:schemas-microsoft-com:office:office" xmlns:oel="http://schemas.microsoft.com/office/2019/extlst" xmlns:r="http://schemas.openxmlformats.org/officeDocument/2006/relationships" xmlns:m="http://schemas.openxmlformats.org/officeDocument/2006/math" xmlns:v="urn:schemas-microsoft-com:vml" xmlns:wp14="http://schemas.microsoft.com/office/word/2010/wordprocessingDrawing" xmlns:wp="http://schemas.openxmlformats.org/drawingml/2006/wordprocessingDrawing" xmlns:w10="urn:schemas-microsoft-com:office:word" xmlns:w="http://schemas.openxmlformats.org/wordprocessingml/2006/main" xmlns:w14="http://schemas.microsoft.com/office/word/2010/wordml" xmlns:w15="http://schemas.microsoft.com/office/word/2012/wordml" xmlns:w16cex="http://schemas.microsoft.com/office/word/2018/wordml/cex" xmlns:w16cid="http://schemas.microsoft.com/office/word/2016/wordml/cid" xmlns:w16="http://schemas.microsoft.com/office/word/2018/wordml" xmlns:w16du="http://schemas.microsoft.com/office/word/2023/wordml/word16du" xmlns:w16sdtdh="http://schemas.microsoft.com/office/word/2020/wordml/sdtdatahash" xmlns:w16sdtfl="http://schemas.microsoft.com/office/word/2024/wordml/sdtformatlock" xmlns:w16se="http://schemas.microsoft.com/office/word/2015/wordml/symex" xmlns:wpg="http://schemas.microsoft.com/office/word/2010/wordprocessingGroup" xmlns:wpi="http://schemas.microsoft.com/office/word/2010/wordprocessingInk" xmlns:wne="http://schemas.microsoft.com/office/word/2006/wordml" xmlns:wps="http://schemas.microsoft.com/office/word/2010/wordprocessingShape" mc:Ignorable="w14 w15 w16se w16cid w16 w16cex w16sdtdh w16sdtfl w16du wp14">
   <w:endnote w:type="separator" w:id="-1">
     <w:p>
       <w:r>
@@ -518,7 +650,7 @@
 </file>
 
 <file path=word/footer1.xml><?xml version="1.0" encoding="utf-8"?>
-<w:ftr xmlns:wpc="http://schemas.microsoft.com/office/word/2010/wordprocessingCanvas" xmlns:cx="http://schemas.microsoft.com/office/drawing/2014/chartex" xmlns:cx1="http://schemas.microsoft.com/office/drawing/2015/9/8/chartex" xmlns:cx2="http://schemas.microsoft.com/office/drawing/2015/10/21/chartex" xmlns:cx3="http://schemas.microsoft.com/office/drawing/2016/5/9/chartex" xmlns:cx4="http://schemas.microsoft.com/office/drawing/2016/5/10/chartex" xmlns:cx5="http://schemas.microsoft.com/office/drawing/2016/5/11/chartex" xmlns:cx6="http://schemas.microsoft.com/office/drawing/2016/5/12/chartex" xmlns:cx7="http://schemas.microsoft.com/office/drawing/2016/5/13/chartex" xmlns:cx8="http://schemas.microsoft.com/office/drawing/2016/5/14/chartex" xmlns:mc="http://schemas.openxmlformats.org/markup-compatibility/2006" xmlns:aink="http://schemas.microsoft.com/office/drawing/2016/ink" xmlns:am3d="http://schemas.microsoft.com/office/drawing/2017/model3d" xmlns:o="urn:schemas-microsoft-com:office:office" xmlns:oel="http://schemas.microsoft.com/office/2019/extlst" xmlns:r="http://schemas.openxmlformats.org/officeDocument/2006/relationships" xmlns:m="http://schemas.openxmlformats.org/officeDocument/2006/math" xmlns:v="urn:schemas-microsoft-com:vml" xmlns:wp14="http://schemas.microsoft.com/office/word/2010/wordprocessingDrawing" xmlns:wp="http://schemas.openxmlformats.org/drawingml/2006/wordprocessingDrawing" xmlns:w10="urn:schemas-microsoft-com:office:word" xmlns:w="http://schemas.openxmlformats.org/wordprocessingml/2006/main" xmlns:w14="http://schemas.microsoft.com/office/word/2010/wordml" xmlns:w15="http://schemas.microsoft.com/office/word/2012/wordml" xmlns:w16cex="http://schemas.microsoft.com/office/word/2018/wordml/cex" xmlns:w16cid="http://schemas.microsoft.com/office/word/2016/wordml/cid" xmlns:w16="http://schemas.microsoft.com/office/word/2018/wordml" xmlns:w16sdtdh="http://schemas.microsoft.com/office/word/2020/wordml/sdtdatahash" xmlns:w16se="http://schemas.microsoft.com/office/word/2015/wordml/symex" xmlns:wpg="http://schemas.microsoft.com/office/word/2010/wordprocessingGroup" xmlns:wpi="http://schemas.microsoft.com/office/word/2010/wordprocessingInk" xmlns:wne="http://schemas.microsoft.com/office/word/2006/wordml" xmlns:wps="http://schemas.microsoft.com/office/word/2010/wordprocessingShape" mc:Ignorable="w14 w15 w16se w16cid w16 w16cex w16sdtdh wp14">
+<w:ftr xmlns:wpc="http://schemas.microsoft.com/office/word/2010/wordprocessingCanvas" xmlns:cx="http://schemas.microsoft.com/office/drawing/2014/chartex" xmlns:cx1="http://schemas.microsoft.com/office/drawing/2015/9/8/chartex" xmlns:cx2="http://schemas.microsoft.com/office/drawing/2015/10/21/chartex" xmlns:cx3="http://schemas.microsoft.com/office/drawing/2016/5/9/chartex" xmlns:cx4="http://schemas.microsoft.com/office/drawing/2016/5/10/chartex" xmlns:cx5="http://schemas.microsoft.com/office/drawing/2016/5/11/chartex" xmlns:cx6="http://schemas.microsoft.com/office/drawing/2016/5/12/chartex" xmlns:cx7="http://schemas.microsoft.com/office/drawing/2016/5/13/chartex" xmlns:cx8="http://schemas.microsoft.com/office/drawing/2016/5/14/chartex" xmlns:mc="http://schemas.openxmlformats.org/markup-compatibility/2006" xmlns:aink="http://schemas.microsoft.com/office/drawing/2016/ink" xmlns:am3d="http://schemas.microsoft.com/office/drawing/2017/model3d" xmlns:o="urn:schemas-microsoft-com:office:office" xmlns:oel="http://schemas.microsoft.com/office/2019/extlst" xmlns:r="http://schemas.openxmlformats.org/officeDocument/2006/relationships" xmlns:m="http://schemas.openxmlformats.org/officeDocument/2006/math" xmlns:v="urn:schemas-microsoft-com:vml" xmlns:wp14="http://schemas.microsoft.com/office/word/2010/wordprocessingDrawing" xmlns:wp="http://schemas.openxmlformats.org/drawingml/2006/wordprocessingDrawing" xmlns:w10="urn:schemas-microsoft-com:office:word" xmlns:w="http://schemas.openxmlformats.org/wordprocessingml/2006/main" xmlns:w14="http://schemas.microsoft.com/office/word/2010/wordml" xmlns:w15="http://schemas.microsoft.com/office/word/2012/wordml" xmlns:w16cex="http://schemas.microsoft.com/office/word/2018/wordml/cex" xmlns:w16cid="http://schemas.microsoft.com/office/word/2016/wordml/cid" xmlns:w16="http://schemas.microsoft.com/office/word/2018/wordml" xmlns:w16du="http://schemas.microsoft.com/office/word/2023/wordml/word16du" xmlns:w16sdtdh="http://schemas.microsoft.com/office/word/2020/wordml/sdtdatahash" xmlns:w16sdtfl="http://schemas.microsoft.com/office/word/2024/wordml/sdtformatlock" xmlns:w16se="http://schemas.microsoft.com/office/word/2015/wordml/symex" xmlns:wpg="http://schemas.microsoft.com/office/word/2010/wordprocessingGroup" xmlns:wpi="http://schemas.microsoft.com/office/word/2010/wordprocessingInk" xmlns:wne="http://schemas.microsoft.com/office/word/2006/wordml" xmlns:wps="http://schemas.microsoft.com/office/word/2010/wordprocessingShape" mc:Ignorable="w14 w15 w16se w16cid w16 w16cex w16sdtdh w16sdtfl w16du wp14">
   <w:p>
     <w:pPr>
       <w:pStyle w:val="Footer"/>
@@ -750,7 +882,7 @@
 </file>
 
 <file path=word/footnotes.xml><?xml version="1.0" encoding="utf-8"?>
-<w:footnotes xmlns:wpc="http://schemas.microsoft.com/office/word/2010/wordprocessingCanvas" xmlns:cx="http://schemas.microsoft.com/office/drawing/2014/chartex" xmlns:cx1="http://schemas.microsoft.com/office/drawing/2015/9/8/chartex" xmlns:cx2="http://schemas.microsoft.com/office/drawing/2015/10/21/chartex" xmlns:cx3="http://schemas.microsoft.com/office/drawing/2016/5/9/chartex" xmlns:cx4="http://schemas.microsoft.com/office/drawing/2016/5/10/chartex" xmlns:cx5="http://schemas.microsoft.com/office/drawing/2016/5/11/chartex" xmlns:cx6="http://schemas.microsoft.com/office/drawing/2016/5/12/chartex" xmlns:cx7="http://schemas.microsoft.com/office/drawing/2016/5/13/chartex" xmlns:cx8="http://schemas.microsoft.com/office/drawing/2016/5/14/chartex" xmlns:mc="http://schemas.openxmlformats.org/markup-compatibility/2006" xmlns:aink="http://schemas.microsoft.com/office/drawing/2016/ink" xmlns:am3d="http://schemas.microsoft.com/office/drawing/2017/model3d" xmlns:o="urn:schemas-microsoft-com:office:office" xmlns:oel="http://schemas.microsoft.com/office/2019/extlst" xmlns:r="http://schemas.openxmlformats.org/officeDocument/2006/relationships" xmlns:m="http://schemas.openxmlformats.org/officeDocument/2006/math" xmlns:v="urn:schemas-microsoft-com:vml" xmlns:wp14="http://schemas.microsoft.com/office/word/2010/wordprocessingDrawing" xmlns:wp="http://schemas.openxmlformats.org/drawingml/2006/wordprocessingDrawing" xmlns:w10="urn:schemas-microsoft-com:office:word" xmlns:w="http://schemas.openxmlformats.org/wordprocessingml/2006/main" xmlns:w14="http://schemas.microsoft.com/office/word/2010/wordml" xmlns:w15="http://schemas.microsoft.com/office/word/2012/wordml" xmlns:w16cex="http://schemas.microsoft.com/office/word/2018/wordml/cex" xmlns:w16cid="http://schemas.microsoft.com/office/word/2016/wordml/cid" xmlns:w16="http://schemas.microsoft.com/office/word/2018/wordml" xmlns:w16sdtdh="http://schemas.microsoft.com/office/word/2020/wordml/sdtdatahash" xmlns:w16se="http://schemas.microsoft.com/office/word/2015/wordml/symex" xmlns:wpg="http://schemas.microsoft.com/office/word/2010/wordprocessingGroup" xmlns:wpi="http://schemas.microsoft.com/office/word/2010/wordprocessingInk" xmlns:wne="http://schemas.microsoft.com/office/word/2006/wordml" xmlns:wps="http://schemas.microsoft.com/office/word/2010/wordprocessingShape" mc:Ignorable="w14 w15 w16se w16cid w16 w16cex w16sdtdh wp14">
+<w:footnotes xmlns:wpc="http://schemas.microsoft.com/office/word/2010/wordprocessingCanvas" xmlns:cx="http://schemas.microsoft.com/office/drawing/2014/chartex" xmlns:cx1="http://schemas.microsoft.com/office/drawing/2015/9/8/chartex" xmlns:cx2="http://schemas.microsoft.com/office/drawing/2015/10/21/chartex" xmlns:cx3="http://schemas.microsoft.com/office/drawing/2016/5/9/chartex" xmlns:cx4="http://schemas.microsoft.com/office/drawing/2016/5/10/chartex" xmlns:cx5="http://schemas.microsoft.com/office/drawing/2016/5/11/chartex" xmlns:cx6="http://schemas.microsoft.com/office/drawing/2016/5/12/chartex" xmlns:cx7="http://schemas.microsoft.com/office/drawing/2016/5/13/chartex" xmlns:cx8="http://schemas.microsoft.com/office/drawing/2016/5/14/chartex" xmlns:mc="http://schemas.openxmlformats.org/markup-compatibility/2006" xmlns:aink="http://schemas.microsoft.com/office/drawing/2016/ink" xmlns:am3d="http://schemas.microsoft.com/office/drawing/2017/model3d" xmlns:o="urn:schemas-microsoft-com:office:office" xmlns:oel="http://schemas.microsoft.com/office/2019/extlst" xmlns:r="http://schemas.openxmlformats.org/officeDocument/2006/relationships" xmlns:m="http://schemas.openxmlformats.org/officeDocument/2006/math" xmlns:v="urn:schemas-microsoft-com:vml" xmlns:wp14="http://schemas.microsoft.com/office/word/2010/wordprocessingDrawing" xmlns:wp="http://schemas.openxmlformats.org/drawingml/2006/wordprocessingDrawing" xmlns:w10="urn:schemas-microsoft-com:office:word" xmlns:w="http://schemas.openxmlformats.org/wordprocessingml/2006/main" xmlns:w14="http://schemas.microsoft.com/office/word/2010/wordml" xmlns:w15="http://schemas.microsoft.com/office/word/2012/wordml" xmlns:w16cex="http://schemas.microsoft.com/office/word/2018/wordml/cex" xmlns:w16cid="http://schemas.microsoft.com/office/word/2016/wordml/cid" xmlns:w16="http://schemas.microsoft.com/office/word/2018/wordml" xmlns:w16du="http://schemas.microsoft.com/office/word/2023/wordml/word16du" xmlns:w16sdtdh="http://schemas.microsoft.com/office/word/2020/wordml/sdtdatahash" xmlns:w16sdtfl="http://schemas.microsoft.com/office/word/2024/wordml/sdtformatlock" xmlns:w16se="http://schemas.microsoft.com/office/word/2015/wordml/symex" xmlns:wpg="http://schemas.microsoft.com/office/word/2010/wordprocessingGroup" xmlns:wpi="http://schemas.microsoft.com/office/word/2010/wordprocessingInk" xmlns:wne="http://schemas.microsoft.com/office/word/2006/wordml" xmlns:wps="http://schemas.microsoft.com/office/word/2010/wordprocessingShape" mc:Ignorable="w14 w15 w16se w16cid w16 w16cex w16sdtdh w16sdtfl w16du wp14">
   <w:footnote w:type="separator" w:id="-1">
     <w:p>
       <w:r>
@@ -772,7 +904,7 @@
 </file>
 
 <file path=word/header1.xml><?xml version="1.0" encoding="utf-8"?>
-<w:hdr xmlns:wpc="http://schemas.microsoft.com/office/word/2010/wordprocessingCanvas" xmlns:cx="http://schemas.microsoft.com/office/drawing/2014/chartex" xmlns:cx1="http://schemas.microsoft.com/office/drawing/2015/9/8/chartex" xmlns:cx2="http://schemas.microsoft.com/office/drawing/2015/10/21/chartex" xmlns:cx3="http://schemas.microsoft.com/office/drawing/2016/5/9/chartex" xmlns:cx4="http://schemas.microsoft.com/office/drawing/2016/5/10/chartex" xmlns:cx5="http://schemas.microsoft.com/office/drawing/2016/5/11/chartex" xmlns:cx6="http://schemas.microsoft.com/office/drawing/2016/5/12/chartex" xmlns:cx7="http://schemas.microsoft.com/office/drawing/2016/5/13/chartex" xmlns:cx8="http://schemas.microsoft.com/office/drawing/2016/5/14/chartex" xmlns:mc="http://schemas.openxmlformats.org/markup-compatibility/2006" xmlns:aink="http://schemas.microsoft.com/office/drawing/2016/ink" xmlns:am3d="http://schemas.microsoft.com/office/drawing/2017/model3d" xmlns:o="urn:schemas-microsoft-com:office:office" xmlns:oel="http://schemas.microsoft.com/office/2019/extlst" xmlns:r="http://schemas.openxmlformats.org/officeDocument/2006/relationships" xmlns:m="http://schemas.openxmlformats.org/officeDocument/2006/math" xmlns:v="urn:schemas-microsoft-com:vml" xmlns:wp14="http://schemas.microsoft.com/office/word/2010/wordprocessingDrawing" xmlns:wp="http://schemas.openxmlformats.org/drawingml/2006/wordprocessingDrawing" xmlns:w10="urn:schemas-microsoft-com:office:word" xmlns:w="http://schemas.openxmlformats.org/wordprocessingml/2006/main" xmlns:w14="http://schemas.microsoft.com/office/word/2010/wordml" xmlns:w15="http://schemas.microsoft.com/office/word/2012/wordml" xmlns:w16cex="http://schemas.microsoft.com/office/word/2018/wordml/cex" xmlns:w16cid="http://schemas.microsoft.com/office/word/2016/wordml/cid" xmlns:w16="http://schemas.microsoft.com/office/word/2018/wordml" xmlns:w16sdtdh="http://schemas.microsoft.com/office/word/2020/wordml/sdtdatahash" xmlns:w16se="http://schemas.microsoft.com/office/word/2015/wordml/symex" xmlns:wpg="http://schemas.microsoft.com/office/word/2010/wordprocessingGroup" xmlns:wpi="http://schemas.microsoft.com/office/word/2010/wordprocessingInk" xmlns:wne="http://schemas.microsoft.com/office/word/2006/wordml" xmlns:wps="http://schemas.microsoft.com/office/word/2010/wordprocessingShape" mc:Ignorable="w14 w15 w16se w16cid w16 w16cex w16sdtdh wp14">
+<w:hdr xmlns:wpc="http://schemas.microsoft.com/office/word/2010/wordprocessingCanvas" xmlns:cx="http://schemas.microsoft.com/office/drawing/2014/chartex" xmlns:cx1="http://schemas.microsoft.com/office/drawing/2015/9/8/chartex" xmlns:cx2="http://schemas.microsoft.com/office/drawing/2015/10/21/chartex" xmlns:cx3="http://schemas.microsoft.com/office/drawing/2016/5/9/chartex" xmlns:cx4="http://schemas.microsoft.com/office/drawing/2016/5/10/chartex" xmlns:cx5="http://schemas.microsoft.com/office/drawing/2016/5/11/chartex" xmlns:cx6="http://schemas.microsoft.com/office/drawing/2016/5/12/chartex" xmlns:cx7="http://schemas.microsoft.com/office/drawing/2016/5/13/chartex" xmlns:cx8="http://schemas.microsoft.com/office/drawing/2016/5/14/chartex" xmlns:mc="http://schemas.openxmlformats.org/markup-compatibility/2006" xmlns:aink="http://schemas.microsoft.com/office/drawing/2016/ink" xmlns:am3d="http://schemas.microsoft.com/office/drawing/2017/model3d" xmlns:o="urn:schemas-microsoft-com:office:office" xmlns:oel="http://schemas.microsoft.com/office/2019/extlst" xmlns:r="http://schemas.openxmlformats.org/officeDocument/2006/relationships" xmlns:m="http://schemas.openxmlformats.org/officeDocument/2006/math" xmlns:v="urn:schemas-microsoft-com:vml" xmlns:wp14="http://schemas.microsoft.com/office/word/2010/wordprocessingDrawing" xmlns:wp="http://schemas.openxmlformats.org/drawingml/2006/wordprocessingDrawing" xmlns:w10="urn:schemas-microsoft-com:office:word" xmlns:w="http://schemas.openxmlformats.org/wordprocessingml/2006/main" xmlns:w14="http://schemas.microsoft.com/office/word/2010/wordml" xmlns:w15="http://schemas.microsoft.com/office/word/2012/wordml" xmlns:w16cex="http://schemas.microsoft.com/office/word/2018/wordml/cex" xmlns:w16cid="http://schemas.microsoft.com/office/word/2016/wordml/cid" xmlns:w16="http://schemas.microsoft.com/office/word/2018/wordml" xmlns:w16du="http://schemas.microsoft.com/office/word/2023/wordml/word16du" xmlns:w16sdtdh="http://schemas.microsoft.com/office/word/2020/wordml/sdtdatahash" xmlns:w16sdtfl="http://schemas.microsoft.com/office/word/2024/wordml/sdtformatlock" xmlns:w16se="http://schemas.microsoft.com/office/word/2015/wordml/symex" xmlns:wpg="http://schemas.microsoft.com/office/word/2010/wordprocessingGroup" xmlns:wpi="http://schemas.microsoft.com/office/word/2010/wordprocessingInk" xmlns:wne="http://schemas.microsoft.com/office/word/2006/wordml" xmlns:wps="http://schemas.microsoft.com/office/word/2010/wordprocessingShape" mc:Ignorable="w14 w15 w16se w16cid w16 w16cex w16sdtdh w16sdtfl w16du wp14">
   <w:tbl>
     <w:tblPr>
       <w:tblW w:w="0" w:type="auto"/>
@@ -816,7 +948,7 @@
 </file>
 
 <file path=word/styles.xml><?xml version="1.0" encoding="utf-8"?>
-<w:styles xmlns:mc="http://schemas.openxmlformats.org/markup-compatibility/2006" xmlns:r="http://schemas.openxmlformats.org/officeDocument/2006/relationships" xmlns:w="http://schemas.openxmlformats.org/wordprocessingml/2006/main" xmlns:w14="http://schemas.microsoft.com/office/word/2010/wordml" xmlns:w15="http://schemas.microsoft.com/office/word/2012/wordml" xmlns:w16cex="http://schemas.microsoft.com/office/word/2018/wordml/cex" xmlns:w16cid="http://schemas.microsoft.com/office/word/2016/wordml/cid" xmlns:w16="http://schemas.microsoft.com/office/word/2018/wordml" xmlns:w16sdtdh="http://schemas.microsoft.com/office/word/2020/wordml/sdtdatahash" xmlns:w16se="http://schemas.microsoft.com/office/word/2015/wordml/symex" mc:Ignorable="w14 w15 w16se w16cid w16 w16cex w16sdtdh">
+<w:styles xmlns:mc="http://schemas.openxmlformats.org/markup-compatibility/2006" xmlns:r="http://schemas.openxmlformats.org/officeDocument/2006/relationships" xmlns:w="http://schemas.openxmlformats.org/wordprocessingml/2006/main" xmlns:w14="http://schemas.microsoft.com/office/word/2010/wordml" xmlns:w15="http://schemas.microsoft.com/office/word/2012/wordml" xmlns:w16cex="http://schemas.microsoft.com/office/word/2018/wordml/cex" xmlns:w16cid="http://schemas.microsoft.com/office/word/2016/wordml/cid" xmlns:w16="http://schemas.microsoft.com/office/word/2018/wordml" xmlns:w16du="http://schemas.microsoft.com/office/word/2023/wordml/word16du" xmlns:w16sdtdh="http://schemas.microsoft.com/office/word/2020/wordml/sdtdatahash" xmlns:w16sdtfl="http://schemas.microsoft.com/office/word/2024/wordml/sdtformatlock" xmlns:w16se="http://schemas.microsoft.com/office/word/2015/wordml/symex" mc:Ignorable="w14 w15 w16se w16cid w16 w16cex w16sdtdh w16sdtfl w16du">
   <w:docDefaults>
     <w:rPrDefault>
       <w:rPr>
@@ -1623,6 +1755,21 @@
 </file>
 
 <file path=customXml/item1.xml><?xml version="1.0" encoding="utf-8"?>
+<?mso-contentType ?>
+<FormTemplates xmlns="http://schemas.microsoft.com/sharepoint/v3/contenttype/forms">
+  <Display>DocumentLibraryForm</Display>
+  <Edit>DocumentLibraryForm</Edit>
+  <New>DocumentLibraryForm</New>
+</FormTemplates>
+</file>
+
+<file path=customXml/item2.xml><?xml version="1.0" encoding="utf-8"?>
+<p:properties xmlns:p="http://schemas.microsoft.com/office/2006/metadata/properties" xmlns:xsi="http://www.w3.org/2001/XMLSchema-instance" xmlns:pc="http://schemas.microsoft.com/office/infopath/2007/PartnerControls">
+  <documentManagement/>
+</p:properties>
+</file>
+
+<file path=customXml/item3.xml><?xml version="1.0" encoding="utf-8"?>
 <ct:contentTypeSchema xmlns:ct="http://schemas.microsoft.com/office/2006/metadata/contentType" xmlns:ma="http://schemas.microsoft.com/office/2006/metadata/properties/metaAttributes" ct:_="" ma:_="" ma:contentTypeName="Document" ma:contentTypeID="0x010100B8CBF3948AF16E4A9427EB9CB0C3AFDB" ma:contentTypeVersion="11" ma:contentTypeDescription="Create a new document." ma:contentTypeScope="" ma:versionID="9fc8a81a77eeb73bda9729b3f784b8c4">
   <xsd:schema xmlns:xsd="http://www.w3.org/2001/XMLSchema" xmlns:xs="http://www.w3.org/2001/XMLSchema" xmlns:p="http://schemas.microsoft.com/office/2006/metadata/properties" xmlns:ns2="bc8b8595-9fa1-49bc-a016-2621e7bde64e" xmlns:ns3="e1c8ebbc-f196-4c28-98e9-1900bd408e79" targetNamespace="http://schemas.microsoft.com/office/2006/metadata/properties" ma:root="true" ma:fieldsID="88ad40c7f0e134defa4acd5e486d3459" ns2:_="" ns3:_="">
     <xsd:import namespace="bc8b8595-9fa1-49bc-a016-2621e7bde64e"/>
@@ -1833,22 +1980,24 @@
 </ct:contentTypeSchema>
 </file>
 
-<file path=customXml/item2.xml><?xml version="1.0" encoding="utf-8"?>
-<p:properties xmlns:p="http://schemas.microsoft.com/office/2006/metadata/properties" xmlns:xsi="http://www.w3.org/2001/XMLSchema-instance" xmlns:pc="http://schemas.microsoft.com/office/infopath/2007/PartnerControls">
-  <documentManagement/>
-</p:properties>
+<file path=customXml/itemProps1.xml><?xml version="1.0" encoding="utf-8"?>
+<ds:datastoreItem xmlns:ds="http://schemas.openxmlformats.org/officeDocument/2006/customXml" ds:itemID="{E0D68E11-FA7A-48B1-A1FF-5D4809D09C08}">
+  <ds:schemaRefs>
+    <ds:schemaRef ds:uri="http://schemas.microsoft.com/sharepoint/v3/contenttype/forms"/>
+  </ds:schemaRefs>
+</ds:datastoreItem>
 </file>
 
-<file path=customXml/item3.xml><?xml version="1.0" encoding="utf-8"?>
-<?mso-contentType ?>
-<FormTemplates xmlns="http://schemas.microsoft.com/sharepoint/v3/contenttype/forms">
-  <Display>DocumentLibraryForm</Display>
-  <Edit>DocumentLibraryForm</Edit>
-  <New>DocumentLibraryForm</New>
-</FormTemplates>
+<file path=customXml/itemProps2.xml><?xml version="1.0" encoding="utf-8"?>
+<ds:datastoreItem xmlns:ds="http://schemas.openxmlformats.org/officeDocument/2006/customXml" ds:itemID="{1CF580F7-F8AA-40F3-AA37-997638CE8CF8}">
+  <ds:schemaRefs>
+    <ds:schemaRef ds:uri="http://schemas.microsoft.com/office/2006/metadata/properties"/>
+    <ds:schemaRef ds:uri="http://schemas.microsoft.com/office/infopath/2007/PartnerControls"/>
+  </ds:schemaRefs>
+</ds:datastoreItem>
 </file>
 
-<file path=customXml/itemProps1.xml><?xml version="1.0" encoding="utf-8"?>
+<file path=customXml/itemProps3.xml><?xml version="1.0" encoding="utf-8"?>
 <ds:datastoreItem xmlns:ds="http://schemas.openxmlformats.org/officeDocument/2006/customXml" ds:itemID="{A613D92A-BF44-4EB2-AC9C-6CFCFCBFEA00}">
   <ds:schemaRefs>
     <ds:schemaRef ds:uri="http://schemas.microsoft.com/office/2006/metadata/contentType"/>
@@ -1865,21 +2014,4 @@
     <ds:schemaRef ds:uri="http://schemas.microsoft.com/internal/obd"/>
   </ds:schemaRefs>
 </ds:datastoreItem>
-</file>
-
-<file path=customXml/itemProps2.xml><?xml version="1.0" encoding="utf-8"?>
-<ds:datastoreItem xmlns:ds="http://schemas.openxmlformats.org/officeDocument/2006/customXml" ds:itemID="{1CF580F7-F8AA-40F3-AA37-997638CE8CF8}">
-  <ds:schemaRefs>
-    <ds:schemaRef ds:uri="http://schemas.microsoft.com/office/2006/metadata/properties"/>
-    <ds:schemaRef ds:uri="http://schemas.microsoft.com/office/infopath/2007/PartnerControls"/>
-  </ds:schemaRefs>
-</ds:datastoreItem>
-</file>
-
-<file path=customXml/itemProps3.xml><?xml version="1.0" encoding="utf-8"?>
-<ds:datastoreItem xmlns:ds="http://schemas.openxmlformats.org/officeDocument/2006/customXml" ds:itemID="{E0D68E11-FA7A-48B1-A1FF-5D4809D09C08}">
-  <ds:schemaRefs>
-    <ds:schemaRef ds:uri="http://schemas.microsoft.com/sharepoint/v3/contenttype/forms"/>
-  </ds:schemaRefs>
-</ds:datastoreItem>
 </file>
</xml_diff>

<commit_message>
allow for multiple assoc licencees
</commit_message>
<xml_diff>
--- a/app/server/static/templates/notices/Renewal_VetDrugDispenser_Template.docx
+++ b/app/server/static/templates/notices/Renewal_VetDrugDispenser_Template.docx
@@ -207,13 +207,18 @@
       </w:r>
       <w:proofErr w:type="spellStart"/>
       <w:r>
-        <w:t>d.MailingCity</w:t>
+        <w:t>d.</w:t>
+      </w:r>
+      <w:proofErr w:type="gramStart"/>
+      <w:r>
+        <w:t>MailingCity</w:t>
       </w:r>
       <w:proofErr w:type="spellEnd"/>
       <w:r>
         <w:t>}, {</w:t>
       </w:r>
       <w:proofErr w:type="spellStart"/>
+      <w:proofErr w:type="gramEnd"/>
       <w:r>
         <w:t>d.MailingProv</w:t>
       </w:r>
@@ -341,28 +346,82 @@
       </w:r>
       <w:proofErr w:type="spellStart"/>
       <w:r>
-        <w:t>d.</w:t>
-      </w:r>
-      <w:r>
-        <w:t>AssocLic</w:t>
+        <w:t>d.AssocLic</w:t>
       </w:r>
       <w:proofErr w:type="spellEnd"/>
       <w:r>
-        <w:t>[0].</w:t>
+        <w:t>[</w:t>
       </w:r>
       <w:proofErr w:type="spellStart"/>
       <w:r>
+        <w:t>i</w:t>
+      </w:r>
+      <w:proofErr w:type="spellEnd"/>
+      <w:r>
+        <w:t>].</w:t>
+      </w:r>
+      <w:proofErr w:type="spellStart"/>
+      <w:r>
         <w:t>CompanyName</w:t>
       </w:r>
       <w:proofErr w:type="spellEnd"/>
       <w:r>
         <w:t>}</w:t>
       </w:r>
-    </w:p>
-    <w:p>
-      <w:pPr>
-        <w:pStyle w:val="BodyText"/>
-      </w:pPr>
+      <w:r>
+        <w:t xml:space="preserve"> </w:t>
+      </w:r>
+    </w:p>
+    <w:p>
+      <w:pPr>
+        <w:pStyle w:val="BodyText"/>
+      </w:pPr>
+      <w:r>
+        <w:rPr>
+          <w:color w:val="FFFFFF" w:themeColor="background1"/>
+        </w:rPr>
+        <w:t>.</w:t>
+      </w:r>
+      <w:r>
+        <w:tab/>
+      </w:r>
+      <w:r>
+        <w:tab/>
+      </w:r>
+      <w:r>
+        <w:tab/>
+      </w:r>
+      <w:r>
+        <w:tab/>
+      </w:r>
+      <w:r>
+        <w:t>{</w:t>
+      </w:r>
+      <w:proofErr w:type="spellStart"/>
+      <w:r>
+        <w:t>d.AssocLic</w:t>
+      </w:r>
+      <w:proofErr w:type="spellEnd"/>
+      <w:r>
+        <w:t>[i</w:t>
+      </w:r>
+      <w:r>
+        <w:t>+1</w:t>
+      </w:r>
+      <w:r>
+        <w:t>].</w:t>
+      </w:r>
+      <w:proofErr w:type="spellStart"/>
+      <w:r>
+        <w:t>CompanyName</w:t>
+      </w:r>
+      <w:proofErr w:type="spellEnd"/>
+      <w:r>
+        <w:t>}</w:t>
+      </w:r>
+      <w:r>
+        <w:t xml:space="preserve"> </w:t>
+      </w:r>
     </w:p>
     <w:p>
       <w:pPr>
@@ -405,10 +464,12 @@
         <w:t xml:space="preserve"> To renew your </w:t>
       </w:r>
       <w:proofErr w:type="spellStart"/>
+      <w:proofErr w:type="gramStart"/>
       <w:r>
         <w:t>licence</w:t>
       </w:r>
       <w:proofErr w:type="spellEnd"/>
+      <w:proofErr w:type="gramEnd"/>
       <w:r>
         <w:t xml:space="preserve"> you must re-write the Veterinary Drug Dispenser exam.  </w:t>
       </w:r>
@@ -1755,21 +1816,6 @@
 </file>
 
 <file path=customXml/item1.xml><?xml version="1.0" encoding="utf-8"?>
-<?mso-contentType ?>
-<FormTemplates xmlns="http://schemas.microsoft.com/sharepoint/v3/contenttype/forms">
-  <Display>DocumentLibraryForm</Display>
-  <Edit>DocumentLibraryForm</Edit>
-  <New>DocumentLibraryForm</New>
-</FormTemplates>
-</file>
-
-<file path=customXml/item2.xml><?xml version="1.0" encoding="utf-8"?>
-<p:properties xmlns:p="http://schemas.microsoft.com/office/2006/metadata/properties" xmlns:xsi="http://www.w3.org/2001/XMLSchema-instance" xmlns:pc="http://schemas.microsoft.com/office/infopath/2007/PartnerControls">
-  <documentManagement/>
-</p:properties>
-</file>
-
-<file path=customXml/item3.xml><?xml version="1.0" encoding="utf-8"?>
 <ct:contentTypeSchema xmlns:ct="http://schemas.microsoft.com/office/2006/metadata/contentType" xmlns:ma="http://schemas.microsoft.com/office/2006/metadata/properties/metaAttributes" ct:_="" ma:_="" ma:contentTypeName="Document" ma:contentTypeID="0x010100B8CBF3948AF16E4A9427EB9CB0C3AFDB" ma:contentTypeVersion="11" ma:contentTypeDescription="Create a new document." ma:contentTypeScope="" ma:versionID="9fc8a81a77eeb73bda9729b3f784b8c4">
   <xsd:schema xmlns:xsd="http://www.w3.org/2001/XMLSchema" xmlns:xs="http://www.w3.org/2001/XMLSchema" xmlns:p="http://schemas.microsoft.com/office/2006/metadata/properties" xmlns:ns2="bc8b8595-9fa1-49bc-a016-2621e7bde64e" xmlns:ns3="e1c8ebbc-f196-4c28-98e9-1900bd408e79" targetNamespace="http://schemas.microsoft.com/office/2006/metadata/properties" ma:root="true" ma:fieldsID="88ad40c7f0e134defa4acd5e486d3459" ns2:_="" ns3:_="">
     <xsd:import namespace="bc8b8595-9fa1-49bc-a016-2621e7bde64e"/>
@@ -1980,24 +2026,22 @@
 </ct:contentTypeSchema>
 </file>
 
-<file path=customXml/itemProps1.xml><?xml version="1.0" encoding="utf-8"?>
-<ds:datastoreItem xmlns:ds="http://schemas.openxmlformats.org/officeDocument/2006/customXml" ds:itemID="{E0D68E11-FA7A-48B1-A1FF-5D4809D09C08}">
-  <ds:schemaRefs>
-    <ds:schemaRef ds:uri="http://schemas.microsoft.com/sharepoint/v3/contenttype/forms"/>
-  </ds:schemaRefs>
-</ds:datastoreItem>
+<file path=customXml/item2.xml><?xml version="1.0" encoding="utf-8"?>
+<p:properties xmlns:p="http://schemas.microsoft.com/office/2006/metadata/properties" xmlns:xsi="http://www.w3.org/2001/XMLSchema-instance" xmlns:pc="http://schemas.microsoft.com/office/infopath/2007/PartnerControls">
+  <documentManagement/>
+</p:properties>
 </file>
 
-<file path=customXml/itemProps2.xml><?xml version="1.0" encoding="utf-8"?>
-<ds:datastoreItem xmlns:ds="http://schemas.openxmlformats.org/officeDocument/2006/customXml" ds:itemID="{1CF580F7-F8AA-40F3-AA37-997638CE8CF8}">
-  <ds:schemaRefs>
-    <ds:schemaRef ds:uri="http://schemas.microsoft.com/office/2006/metadata/properties"/>
-    <ds:schemaRef ds:uri="http://schemas.microsoft.com/office/infopath/2007/PartnerControls"/>
-  </ds:schemaRefs>
-</ds:datastoreItem>
+<file path=customXml/item3.xml><?xml version="1.0" encoding="utf-8"?>
+<?mso-contentType ?>
+<FormTemplates xmlns="http://schemas.microsoft.com/sharepoint/v3/contenttype/forms">
+  <Display>DocumentLibraryForm</Display>
+  <Edit>DocumentLibraryForm</Edit>
+  <New>DocumentLibraryForm</New>
+</FormTemplates>
 </file>
 
-<file path=customXml/itemProps3.xml><?xml version="1.0" encoding="utf-8"?>
+<file path=customXml/itemProps1.xml><?xml version="1.0" encoding="utf-8"?>
 <ds:datastoreItem xmlns:ds="http://schemas.openxmlformats.org/officeDocument/2006/customXml" ds:itemID="{A613D92A-BF44-4EB2-AC9C-6CFCFCBFEA00}">
   <ds:schemaRefs>
     <ds:schemaRef ds:uri="http://schemas.microsoft.com/office/2006/metadata/contentType"/>
@@ -2014,4 +2058,21 @@
     <ds:schemaRef ds:uri="http://schemas.microsoft.com/internal/obd"/>
   </ds:schemaRefs>
 </ds:datastoreItem>
+</file>
+
+<file path=customXml/itemProps2.xml><?xml version="1.0" encoding="utf-8"?>
+<ds:datastoreItem xmlns:ds="http://schemas.openxmlformats.org/officeDocument/2006/customXml" ds:itemID="{1CF580F7-F8AA-40F3-AA37-997638CE8CF8}">
+  <ds:schemaRefs>
+    <ds:schemaRef ds:uri="http://schemas.microsoft.com/office/2006/metadata/properties"/>
+    <ds:schemaRef ds:uri="http://schemas.microsoft.com/office/infopath/2007/PartnerControls"/>
+  </ds:schemaRefs>
+</ds:datastoreItem>
+</file>
+
+<file path=customXml/itemProps3.xml><?xml version="1.0" encoding="utf-8"?>
+<ds:datastoreItem xmlns:ds="http://schemas.openxmlformats.org/officeDocument/2006/customXml" ds:itemID="{E0D68E11-FA7A-48B1-A1FF-5D4809D09C08}">
+  <ds:schemaRefs>
+    <ds:schemaRef ds:uri="http://schemas.microsoft.com/sharepoint/v3/contenttype/forms"/>
+  </ds:schemaRefs>
+</ds:datastoreItem>
 </file>
</xml_diff>